<commit_message>
A more up to date version of my documentation
</commit_message>
<xml_diff>
--- a/Freezer Database -NEA - Isaac Harris.docx
+++ b/Freezer Database -NEA - Isaac Harris.docx
@@ -16,45 +16,61 @@
           <w:rFonts w:ascii="Bahnschrift Light" w:hAnsi="Bahnschrift Light"/>
           <w:sz w:val="44"/>
         </w:rPr>
+        <w:t>item</w:t>
+      </w:r>
+    </w:p>
+    <w:p>
+      <w:pPr>
+        <w:pStyle w:val="Heading1"/>
+        <w:jc w:val="center"/>
+        <w:rPr>
+          <w:rFonts w:ascii="Bahnschrift Light" w:hAnsi="Bahnschrift Light"/>
+          <w:sz w:val="44"/>
+        </w:rPr>
+      </w:pPr>
+    </w:p>
+    <w:p>
+      <w:pPr>
+        <w:pStyle w:val="Heading1"/>
+        <w:jc w:val="center"/>
+        <w:rPr>
+          <w:rFonts w:ascii="Bahnschrift Light" w:hAnsi="Bahnschrift Light"/>
+          <w:sz w:val="44"/>
+        </w:rPr>
+      </w:pPr>
+      <w:bookmarkStart w:id="0" w:name="_Toc9499772"/>
+      <w:r>
+        <w:rPr>
+          <w:rFonts w:ascii="Bahnschrift Light" w:hAnsi="Bahnschrift Light"/>
+          <w:sz w:val="44"/>
+        </w:rPr>
         <w:t>Freezer Database</w:t>
       </w:r>
+      <w:bookmarkEnd w:id="0"/>
     </w:p>
     <w:p>
       <w:pPr>
         <w:jc w:val="center"/>
-        <w:rPr>
-          <w:rFonts w:ascii="Bahnschrift Light" w:hAnsi="Bahnschrift Light"/>
-        </w:rPr>
-      </w:pPr>
-      <w:r>
-        <w:rPr>
-          <w:rFonts w:ascii="Bahnschrift Light" w:hAnsi="Bahnschrift Light"/>
-        </w:rPr>
+      </w:pPr>
+      <w:r>
         <w:t>by isaac harris</w:t>
       </w:r>
     </w:p>
     <w:p>
       <w:pPr>
         <w:jc w:val="center"/>
-        <w:rPr>
-          <w:rFonts w:ascii="Bahnschrift Light" w:hAnsi="Bahnschrift Light"/>
-        </w:rPr>
       </w:pPr>
     </w:p>
     <w:p>
       <w:pPr>
         <w:jc w:val="center"/>
-        <w:rPr>
-          <w:rFonts w:ascii="Bahnschrift Light" w:hAnsi="Bahnschrift Light"/>
-        </w:rPr>
-      </w:pPr>
-      <w:r>
-        <w:rPr>
-          <w:rFonts w:ascii="Bahnschrift Light" w:hAnsi="Bahnschrift Light"/>
+      </w:pPr>
+      <w:r>
+        <w:rPr>
           <w:noProof/>
         </w:rPr>
         <w:drawing>
-          <wp:inline distT="0" distB="0" distL="0" distR="0">
+          <wp:inline distT="0" distB="0" distL="0" distR="0" wp14:anchorId="589AEBD9" wp14:editId="4A56BB6C">
             <wp:extent cx="3933825" cy="3933825"/>
             <wp:effectExtent l="0" t="0" r="0" b="9525"/>
             <wp:docPr id="1" name="Graphic 1"/>
@@ -69,13 +85,13 @@
                     <pic:cNvPicPr/>
                   </pic:nvPicPr>
                   <pic:blipFill>
-                    <a:blip r:embed="rId4">
+                    <a:blip r:embed="rId8">
                       <a:extLst>
                         <a:ext uri="{28A0092B-C50C-407E-A947-70E740481C1C}">
                           <a14:useLocalDpi xmlns:a14="http://schemas.microsoft.com/office/drawing/2010/main" val="0"/>
                         </a:ext>
                         <a:ext uri="{96DAC541-7B7A-43D3-8B79-37D633B846F1}">
-                          <asvg:svgBlip xmlns:asvg="http://schemas.microsoft.com/office/drawing/2016/SVG/main" r:embed="rId5"/>
+                          <asvg:svgBlip xmlns:asvg="http://schemas.microsoft.com/office/drawing/2016/SVG/main" r:embed="rId9"/>
                         </a:ext>
                       </a:extLst>
                     </a:blip>
@@ -103,6 +119,7 @@
       <w:pPr>
         <w:pStyle w:val="Heading2"/>
         <w:rPr>
+          <w:rFonts w:ascii="Bahnschrift Light" w:hAnsi="Bahnschrift Light"/>
           <w:sz w:val="32"/>
         </w:rPr>
       </w:pPr>
@@ -111,20 +128,17 @@
       <w:pPr>
         <w:pStyle w:val="IntenseQuote"/>
         <w:rPr>
-          <w:rFonts w:ascii="Bahnschrift Light" w:hAnsi="Bahnschrift Light"/>
-          <w:i w:val="0"/>
-        </w:rPr>
-      </w:pPr>
-      <w:r>
-        <w:rPr>
-          <w:rFonts w:ascii="Bahnschrift Light" w:hAnsi="Bahnschrift Light"/>
+          <w:i w:val="0"/>
+        </w:rPr>
+      </w:pPr>
+      <w:r>
+        <w:rPr>
           <w:i w:val="0"/>
         </w:rPr>
         <w:t>Written in C#</w:t>
       </w:r>
       <w:r>
         <w:rPr>
-          <w:rFonts w:ascii="Bahnschrift Light" w:hAnsi="Bahnschrift Light"/>
           <w:i w:val="0"/>
         </w:rPr>
         <w:br/>
@@ -134,244 +148,1866 @@
     <w:p/>
     <w:p/>
     <w:p>
-      <w:bookmarkStart w:id="0" w:name="_GoBack"/>
-      <w:bookmarkEnd w:id="0"/>
-    </w:p>
-    <w:p/>
-    <w:p/>
-    <w:p/>
-    <w:p/>
-    <w:p/>
-    <w:p>
       <w:pPr>
         <w:pStyle w:val="BahnH2"/>
       </w:pPr>
+      <w:r>
+        <w:lastRenderedPageBreak/>
+        <w:t>Contents Page</w:t>
+      </w:r>
+    </w:p>
+    <w:p>
+      <w:r>
+        <w:t>1 – Front Cover</w:t>
+      </w:r>
+      <w:r>
+        <w:br/>
+        <w:t>2 – Contents Page</w:t>
+      </w:r>
+      <w:r>
+        <w:br/>
+        <w:t>3 – Initial Pitch</w:t>
+      </w:r>
+      <w:r>
+        <w:br/>
+        <w:t xml:space="preserve">4 – </w:t>
+      </w:r>
+      <w:r>
+        <w:rPr>
+          <w:b/>
+          <w:bCs/>
+        </w:rPr>
+        <w:t xml:space="preserve">ANALYSIS </w:t>
+      </w:r>
+      <w:r>
+        <w:t xml:space="preserve"> - Interviews</w:t>
+      </w:r>
+      <w:r>
+        <w:br/>
+        <w:t xml:space="preserve">5 – </w:t>
+      </w:r>
+      <w:r>
+        <w:rPr>
+          <w:b/>
+          <w:bCs/>
+        </w:rPr>
+        <w:t>ANALYSIS</w:t>
+      </w:r>
+      <w:r>
+        <w:t xml:space="preserve">  - Constraints, Limitations </w:t>
+      </w:r>
+      <w:r>
+        <w:t>&amp;</w:t>
+      </w:r>
+      <w:r>
+        <w:t xml:space="preserve"> Objectives</w:t>
+      </w:r>
+      <w:r>
+        <w:br/>
+        <w:t xml:space="preserve">6 – </w:t>
+      </w:r>
+      <w:r>
+        <w:rPr>
+          <w:b/>
+          <w:bCs/>
+        </w:rPr>
+        <w:t>ANALYSIS</w:t>
+      </w:r>
+      <w:r>
+        <w:t xml:space="preserve"> – Programming Language, End Users </w:t>
+      </w:r>
+      <w:r>
+        <w:br/>
+      </w:r>
+      <w:r>
+        <w:t xml:space="preserve">7 – </w:t>
+      </w:r>
+      <w:r>
+        <w:rPr>
+          <w:b/>
+          <w:bCs/>
+        </w:rPr>
+        <w:t>DESIGN</w:t>
+      </w:r>
+      <w:r>
+        <w:t xml:space="preserve"> – Entity Relationship Diagram </w:t>
+      </w:r>
+      <w:r>
+        <w:t>&amp;</w:t>
+      </w:r>
+      <w:r>
+        <w:t xml:space="preserve"> Normalised Tables</w:t>
+      </w:r>
+      <w:r>
+        <w:br/>
+      </w:r>
+    </w:p>
+    <w:p>
+      <w:pPr>
+        <w:rPr>
+          <w:lang w:val="en-US"/>
+        </w:rPr>
+      </w:pPr>
+      <w:r>
+        <w:rPr>
+          <w:lang w:val="en-US"/>
+        </w:rPr>
+        <w:br w:type="page"/>
+      </w:r>
+    </w:p>
+    <w:p>
+      <w:pPr>
+        <w:rPr>
+          <w:lang w:val="en-US"/>
+        </w:rPr>
+      </w:pPr>
     </w:p>
     <w:p>
       <w:pPr>
         <w:pStyle w:val="BahnH2"/>
       </w:pPr>
+      <w:bookmarkStart w:id="1" w:name="_Toc9499773"/>
       <w:r>
         <w:t>Initial Pitch</w:t>
       </w:r>
-    </w:p>
-    <w:p>
-      <w:r>
-        <w:t>__________________________________________________________________________________</w:t>
-      </w:r>
-    </w:p>
-    <w:p>
-      <w:pPr>
+      <w:bookmarkEnd w:id="1"/>
+    </w:p>
+    <w:p>
+      <w:r>
+        <w:t>________________________________________________________________</w:t>
+      </w:r>
+    </w:p>
+    <w:p>
+      <w:r>
+        <w:t>Freezer Database</w:t>
+      </w:r>
+    </w:p>
+    <w:p>
+      <w:pPr>
+        <w:rPr>
+          <w:sz w:val="28"/>
+        </w:rPr>
+      </w:pPr>
+      <w:r>
+        <w:rPr>
+          <w:sz w:val="28"/>
+        </w:rPr>
+        <w:t>my idea is a database interface which helps you manage your food inventory, it allows you to create “purchase” events which will add food products to your database, with relevant details such as the name, a short description/note (if desired) and the use by/best before date.</w:t>
+      </w:r>
+    </w:p>
+    <w:p>
+      <w:pPr>
+        <w:rPr>
+          <w:sz w:val="28"/>
+        </w:rPr>
+      </w:pPr>
+      <w:r>
+        <w:rPr>
+          <w:sz w:val="28"/>
+        </w:rPr>
+        <w:t>my database will remind you when food only has a day left, and will provide a dashboard to easily see what foods (and other produce) are close to going off, I will have a colour system where over 1 month is blue, over 1 week is green, over 3 days is yellow and any less is red (with black signifying food that has gone bad).</w:t>
+      </w:r>
+    </w:p>
+    <w:p>
+      <w:pPr>
+        <w:rPr>
+          <w:sz w:val="28"/>
+        </w:rPr>
+      </w:pPr>
+      <w:r>
+        <w:rPr>
+          <w:sz w:val="28"/>
+        </w:rPr>
+        <w:t>I will use a queue to show the recommended food items to use and alternatively a system which is sorted by use by date.</w:t>
+      </w:r>
+    </w:p>
+    <w:p>
+      <w:pPr>
+        <w:rPr>
+          <w:sz w:val="28"/>
+        </w:rPr>
+      </w:pPr>
+      <w:r>
+        <w:rPr>
+          <w:sz w:val="28"/>
+        </w:rPr>
+        <w:t xml:space="preserve">In the future I may decide to implement a system that allows you to scan produce to more easily add to the database, however this may be unfeasible to begin with. </w:t>
+      </w:r>
+    </w:p>
+    <w:p>
+      <w:pPr>
+        <w:rPr>
+          <w:sz w:val="28"/>
+        </w:rPr>
+      </w:pPr>
+      <w:r>
+        <w:rPr>
+          <w:sz w:val="28"/>
+        </w:rPr>
+        <w:t>I will create an option to add regularly used food items (allowing you to pick from a drop down menu, and also allowing you to get nutritional information more easily. you will still have to add the use by date when you create an instance (I will consider object oriented programming for this).</w:t>
+      </w:r>
+    </w:p>
+    <w:p>
+      <w:pPr>
+        <w:rPr>
+          <w:sz w:val="28"/>
+        </w:rPr>
+      </w:pPr>
+      <w:r>
+        <w:rPr>
+          <w:sz w:val="28"/>
+        </w:rPr>
+        <w:t>the project is designed for anybody who regularly buys perishable food and wishes to keep track of what they have to be more efficient in the use of food.</w:t>
+      </w:r>
+    </w:p>
+    <w:p>
+      <w:pPr>
+        <w:rPr>
+          <w:sz w:val="28"/>
+        </w:rPr>
+      </w:pPr>
+      <w:r>
+        <w:rPr>
+          <w:sz w:val="28"/>
+        </w:rPr>
+        <w:t xml:space="preserve">I am currently planning to use Access™ for my database and am going to be using C# Forms with SQL to present the data  for easier consumption. </w:t>
+      </w:r>
+    </w:p>
+    <w:p>
+      <w:r>
+        <w:t>________________________________________________________________</w:t>
+      </w:r>
+    </w:p>
+    <w:p>
+      <w:pPr>
+        <w:pStyle w:val="Heading2"/>
         <w:rPr>
           <w:rFonts w:ascii="Bahnschrift Light" w:hAnsi="Bahnschrift Light"/>
           <w:sz w:val="32"/>
         </w:rPr>
       </w:pPr>
-      <w:r>
+    </w:p>
+    <w:p>
+      <w:pPr>
+        <w:pStyle w:val="Heading2"/>
         <w:rPr>
           <w:rFonts w:ascii="Bahnschrift Light" w:hAnsi="Bahnschrift Light"/>
           <w:sz w:val="32"/>
         </w:rPr>
-        <w:t>Freezer Database</w:t>
-      </w:r>
-    </w:p>
-    <w:p>
-      <w:pPr>
-        <w:rPr>
-          <w:rFonts w:ascii="Bahnschrift Light" w:hAnsi="Bahnschrift Light"/>
-          <w:sz w:val="28"/>
-        </w:rPr>
-      </w:pPr>
-      <w:r>
-        <w:rPr>
-          <w:rFonts w:ascii="Bahnschrift Light" w:hAnsi="Bahnschrift Light"/>
-          <w:sz w:val="28"/>
-        </w:rPr>
-        <w:t xml:space="preserve">my idea is a database interface which helps you manage your food inventory, it allows you to create “purchase” events which will add food products to your database, with relevant details such as the name, a short description/note </w:t>
-      </w:r>
-      <w:r>
-        <w:rPr>
-          <w:rFonts w:ascii="Bahnschrift Light" w:hAnsi="Bahnschrift Light"/>
-          <w:sz w:val="28"/>
-        </w:rPr>
-        <w:t>(</w:t>
-      </w:r>
-      <w:r>
-        <w:rPr>
-          <w:rFonts w:ascii="Bahnschrift Light" w:hAnsi="Bahnschrift Light"/>
-          <w:sz w:val="28"/>
-        </w:rPr>
-        <w:t>if desired</w:t>
-      </w:r>
-      <w:r>
-        <w:rPr>
-          <w:rFonts w:ascii="Bahnschrift Light" w:hAnsi="Bahnschrift Light"/>
-          <w:sz w:val="28"/>
-        </w:rPr>
-        <w:t>)</w:t>
-      </w:r>
-      <w:r>
-        <w:rPr>
-          <w:rFonts w:ascii="Bahnschrift Light" w:hAnsi="Bahnschrift Light"/>
-          <w:sz w:val="28"/>
-        </w:rPr>
-        <w:t xml:space="preserve"> and the use by/best before date.</w:t>
-      </w:r>
-    </w:p>
-    <w:p>
-      <w:pPr>
-        <w:rPr>
-          <w:rFonts w:ascii="Bahnschrift Light" w:hAnsi="Bahnschrift Light"/>
-          <w:sz w:val="28"/>
-        </w:rPr>
-      </w:pPr>
-      <w:r>
-        <w:rPr>
-          <w:rFonts w:ascii="Bahnschrift Light" w:hAnsi="Bahnschrift Light"/>
-          <w:sz w:val="28"/>
-        </w:rPr>
-        <w:t>my database will remind you when food only has a day left, and will provide a dashboard to easily see what foods (and other produce) are close to going off, I will have a colour system where over 1 month is blue, over 1 week is green, over 3 days is yellow and any less is red</w:t>
-      </w:r>
-      <w:r>
-        <w:rPr>
-          <w:rFonts w:ascii="Bahnschrift Light" w:hAnsi="Bahnschrift Light"/>
-          <w:sz w:val="28"/>
-        </w:rPr>
-        <w:t xml:space="preserve"> (with black signifying food that has gone bad).</w:t>
-      </w:r>
-    </w:p>
-    <w:p>
-      <w:pPr>
-        <w:rPr>
-          <w:rFonts w:ascii="Bahnschrift Light" w:hAnsi="Bahnschrift Light"/>
-          <w:sz w:val="28"/>
-        </w:rPr>
-      </w:pPr>
-      <w:r>
-        <w:rPr>
-          <w:rFonts w:ascii="Bahnschrift Light" w:hAnsi="Bahnschrift Light"/>
-          <w:sz w:val="28"/>
-        </w:rPr>
-        <w:t>I will use a queue to show the recommended food items to use and alternatively a system which is sorted by use by date.</w:t>
-      </w:r>
-    </w:p>
-    <w:p>
-      <w:pPr>
-        <w:rPr>
-          <w:rFonts w:ascii="Bahnschrift Light" w:hAnsi="Bahnschrift Light"/>
-          <w:sz w:val="28"/>
-        </w:rPr>
-      </w:pPr>
-      <w:r>
-        <w:rPr>
-          <w:rFonts w:ascii="Bahnschrift Light" w:hAnsi="Bahnschrift Light"/>
-          <w:sz w:val="28"/>
-        </w:rPr>
-        <w:t xml:space="preserve">In the future I may decide to implement a system that allows you to scan produce to more easily add to the database, however this may be unfeasible to begin with. </w:t>
-      </w:r>
-    </w:p>
-    <w:p>
-      <w:pPr>
-        <w:rPr>
-          <w:rFonts w:ascii="Bahnschrift Light" w:hAnsi="Bahnschrift Light"/>
-          <w:sz w:val="28"/>
-        </w:rPr>
-      </w:pPr>
-      <w:r>
-        <w:rPr>
-          <w:rFonts w:ascii="Bahnschrift Light" w:hAnsi="Bahnschrift Light"/>
-          <w:sz w:val="28"/>
-        </w:rPr>
-        <w:t>I will create an option to add regularly used food items (allowing you to pick from a drop down menu, and also allowing you to get nutritional information more easily. you will still have to add the use by date when you create an instance (I will consider object oriented programming for this).</w:t>
-      </w:r>
-    </w:p>
-    <w:p>
-      <w:pPr>
-        <w:rPr>
-          <w:rFonts w:ascii="Bahnschrift Light" w:hAnsi="Bahnschrift Light"/>
-          <w:sz w:val="28"/>
-        </w:rPr>
-      </w:pPr>
-      <w:r>
-        <w:rPr>
-          <w:rFonts w:ascii="Bahnschrift Light" w:hAnsi="Bahnschrift Light"/>
-          <w:sz w:val="28"/>
-        </w:rPr>
-        <w:t>the project is designed for anybody who regularly buys perishable food and wishes to keep track of what they have to be more efficient in the use of food.</w:t>
-      </w:r>
-    </w:p>
-    <w:p>
-      <w:pPr>
-        <w:rPr>
-          <w:rFonts w:ascii="Bahnschrift Light" w:hAnsi="Bahnschrift Light"/>
-          <w:sz w:val="28"/>
-        </w:rPr>
-      </w:pPr>
-      <w:r>
-        <w:rPr>
-          <w:rFonts w:ascii="Bahnschrift Light" w:hAnsi="Bahnschrift Light"/>
-          <w:sz w:val="28"/>
-        </w:rPr>
-        <w:t xml:space="preserve">I am currently planning to use Access™ for my database and am going to be using C# Forms with SQL to present the data  for easier consumption. </w:t>
-      </w:r>
-    </w:p>
-    <w:p>
-      <w:r>
-        <w:t>__________________________________________________________________________________</w:t>
-      </w:r>
-    </w:p>
-    <w:p>
-      <w:pPr>
-        <w:pStyle w:val="Heading2"/>
-        <w:rPr>
-          <w:rFonts w:ascii="Bahnschrift Light" w:hAnsi="Bahnschrift Light"/>
-          <w:sz w:val="32"/>
-        </w:rPr>
-      </w:pPr>
-    </w:p>
-    <w:p>
-      <w:pPr>
-        <w:spacing w:before="240"/>
-      </w:pPr>
-    </w:p>
-    <w:p>
-      <w:pPr>
-        <w:pStyle w:val="Heading2"/>
-        <w:rPr>
-          <w:rFonts w:ascii="Bahnschrift Light" w:hAnsi="Bahnschrift Light"/>
-          <w:sz w:val="32"/>
-        </w:rPr>
-      </w:pPr>
-      <w:r>
-        <w:rPr>
-          <w:rFonts w:ascii="Bahnschrift Light" w:hAnsi="Bahnschrift Light"/>
-          <w:sz w:val="32"/>
+      </w:pPr>
+    </w:p>
+    <w:p/>
+    <w:p>
+      <w:pPr>
+        <w:pStyle w:val="BahnH2"/>
+        <w:rPr>
+          <w:sz w:val="40"/>
+          <w:szCs w:val="40"/>
+        </w:rPr>
+      </w:pPr>
+      <w:bookmarkStart w:id="2" w:name="_Toc9499774"/>
+      <w:r>
+        <w:rPr>
+          <w:sz w:val="40"/>
+          <w:szCs w:val="40"/>
         </w:rPr>
         <w:lastRenderedPageBreak/>
         <w:t>Analysis</w:t>
       </w:r>
-    </w:p>
-    <w:p>
-      <w:pPr>
-        <w:pStyle w:val="BahnH3"/>
-      </w:pPr>
-    </w:p>
-    <w:p>
-      <w:pPr>
-        <w:pStyle w:val="Heading3"/>
-        <w:rPr>
+      <w:bookmarkEnd w:id="2"/>
+    </w:p>
+    <w:p>
+      <w:pPr>
+        <w:pStyle w:val="TOCHeading"/>
+        <w:rPr>
+          <w:rStyle w:val="IntenseEmphasis"/>
           <w:rFonts w:ascii="Bahnschrift Light" w:hAnsi="Bahnschrift Light"/>
-        </w:rPr>
-      </w:pPr>
-      <w:r>
-        <w:rPr>
+          <w:i w:val="0"/>
+          <w:iCs w:val="0"/>
+        </w:rPr>
+      </w:pPr>
+      <w:r>
+        <w:rPr>
+          <w:rStyle w:val="IntenseEmphasis"/>
           <w:rFonts w:ascii="Bahnschrift Light" w:hAnsi="Bahnschrift Light"/>
-        </w:rPr>
-        <w:t>Questionnaire</w:t>
-      </w:r>
-    </w:p>
+          <w:i w:val="0"/>
+          <w:iCs w:val="0"/>
+        </w:rPr>
+        <w:t>Interview</w:t>
+      </w:r>
+      <w:r>
+        <w:rPr>
+          <w:rStyle w:val="IntenseEmphasis"/>
+          <w:rFonts w:ascii="Bahnschrift Light" w:hAnsi="Bahnschrift Light"/>
+          <w:i w:val="0"/>
+          <w:iCs w:val="0"/>
+        </w:rPr>
+        <w:t>s</w:t>
+      </w:r>
+    </w:p>
+    <w:p>
+      <w:pPr>
+        <w:jc w:val="center"/>
+        <w:rPr>
+          <w:i/>
+          <w:iCs/>
+        </w:rPr>
+      </w:pPr>
+      <w:r>
+        <w:rPr>
+          <w:sz w:val="36"/>
+          <w:u w:val="single"/>
+        </w:rPr>
+        <w:t>Interview with my end user</w:t>
+      </w:r>
+      <w:r>
+        <w:rPr>
+          <w:i/>
+          <w:iCs/>
+        </w:rPr>
+        <w:br/>
+        <w:t xml:space="preserve">manager of a </w:t>
+      </w:r>
+      <w:r>
+        <w:rPr>
+          <w:i/>
+          <w:iCs/>
+        </w:rPr>
+        <w:t>popular</w:t>
+      </w:r>
+      <w:r>
+        <w:rPr>
+          <w:i/>
+          <w:iCs/>
+        </w:rPr>
+        <w:t xml:space="preserve"> </w:t>
+      </w:r>
+      <w:r>
+        <w:rPr>
+          <w:i/>
+          <w:iCs/>
+        </w:rPr>
+        <w:t xml:space="preserve">family </w:t>
+      </w:r>
+      <w:r>
+        <w:rPr>
+          <w:i/>
+          <w:iCs/>
+        </w:rPr>
+        <w:t>owned café</w:t>
+      </w:r>
+    </w:p>
+    <w:p>
+      <w:pPr>
+        <w:rPr>
+          <w:b/>
+          <w:bCs/>
+        </w:rPr>
+      </w:pPr>
+      <w:r>
+        <w:rPr>
+          <w:b/>
+          <w:bCs/>
+        </w:rPr>
+        <w:t>Date of interview – 1/6/19</w:t>
+      </w:r>
+      <w:r>
+        <w:rPr>
+          <w:b/>
+          <w:bCs/>
+        </w:rPr>
+        <w:br/>
+        <w:t>Place of interview – End user’s café</w:t>
+      </w:r>
+    </w:p>
+    <w:p>
+      <w:pPr>
+        <w:rPr>
+          <w:b/>
+          <w:bCs/>
+        </w:rPr>
+      </w:pPr>
+      <w:r>
+        <w:rPr>
+          <w:b/>
+          <w:bCs/>
+        </w:rPr>
+        <w:t>Q1 – what is a key concern you have that would need to be managed in a potential system?</w:t>
+      </w:r>
+    </w:p>
+    <w:p>
+      <w:r>
+        <w:t>My café is often at full capacity, often with dozens of customers at any given time. As a result we tend to be rather busy most of the time; we only have a limited amount of time allocated to the putting away of bought food. I would like the interface to be quick, you should be able to add item</w:t>
+      </w:r>
+      <w:r>
+        <w:t>s quickly and easily.</w:t>
+      </w:r>
+    </w:p>
+    <w:p>
+      <w:pPr>
+        <w:rPr>
+          <w:b/>
+          <w:bCs/>
+        </w:rPr>
+      </w:pPr>
+      <w:r>
+        <w:rPr>
+          <w:b/>
+          <w:bCs/>
+        </w:rPr>
+        <w:t>Q2 – what additional features would improve the experience of using our system?</w:t>
+      </w:r>
+    </w:p>
+    <w:p>
+      <w:r>
+        <w:t>We serve a range of different clients at our establishment</w:t>
+      </w:r>
+      <w:r>
+        <w:t>. We cater toward multiple different allergies (which can often become complicated and time consuming to keep track of). As a result I would like to propose two additions to your database system: I would like to be able to add a description to some items (enabling the staff to check which ingredients are allergen free at a quick glance). We are also very concerned about cross-contamination. I’d like to have the option to indicate where certain items are to be, and are stored.</w:t>
+      </w:r>
+    </w:p>
+    <w:p>
+      <w:pPr>
+        <w:rPr>
+          <w:b/>
+          <w:bCs/>
+        </w:rPr>
+      </w:pPr>
+      <w:r>
+        <w:rPr>
+          <w:b/>
+          <w:bCs/>
+        </w:rPr>
+        <w:t>Q3 – would you like to able to differentiate between use by dates and best before dates?</w:t>
+      </w:r>
+    </w:p>
+    <w:p>
+      <w:r>
+        <w:t xml:space="preserve">Selling a customer a meal made from food that has passed </w:t>
+      </w:r>
+      <w:proofErr w:type="spellStart"/>
+      <w:r>
+        <w:t>it’s</w:t>
+      </w:r>
+      <w:proofErr w:type="spellEnd"/>
+      <w:r>
+        <w:t xml:space="preserve"> best before date is not conducive to an enjoyable meal. For us any food that has passed </w:t>
+      </w:r>
+      <w:proofErr w:type="spellStart"/>
+      <w:r>
+        <w:t>it’s</w:t>
+      </w:r>
+      <w:proofErr w:type="spellEnd"/>
+      <w:r>
+        <w:t xml:space="preserve"> best before dates should not be </w:t>
+      </w:r>
+      <w:r>
+        <w:lastRenderedPageBreak/>
+        <w:t>served to customers</w:t>
+      </w:r>
+      <w:r>
+        <w:t>. Differentiating between use by and best before dates is not needed.</w:t>
+      </w:r>
+    </w:p>
+    <w:p>
+      <w:pPr>
+        <w:pStyle w:val="TOCHeading"/>
+        <w:rPr>
+          <w:rStyle w:val="IntenseEmphasis"/>
+          <w:rFonts w:ascii="Bahnschrift Light" w:hAnsi="Bahnschrift Light"/>
+          <w:i w:val="0"/>
+          <w:iCs w:val="0"/>
+        </w:rPr>
+      </w:pPr>
+      <w:r>
+        <w:rPr>
+          <w:rStyle w:val="IntenseEmphasis"/>
+          <w:rFonts w:ascii="Bahnschrift Light" w:hAnsi="Bahnschrift Light"/>
+          <w:i w:val="0"/>
+          <w:iCs w:val="0"/>
+        </w:rPr>
+        <w:t>Constraints and Limitations</w:t>
+      </w:r>
+    </w:p>
+    <w:p>
+      <w:pPr>
+        <w:rPr>
+          <w:szCs w:val="28"/>
+        </w:rPr>
+      </w:pPr>
+      <w:r>
+        <w:rPr>
+          <w:szCs w:val="28"/>
+        </w:rPr>
+        <w:t>the system must run quickly and smoothly on windows pc’s with 4GB of RAM and a lower tier CPU. the database should be optimised to minimise the use of secondary storage</w:t>
+      </w:r>
+      <w:r>
+        <w:rPr>
+          <w:szCs w:val="28"/>
+        </w:rPr>
+        <w:t>.</w:t>
+      </w:r>
+    </w:p>
+    <w:p>
+      <w:pPr>
+        <w:rPr>
+          <w:szCs w:val="28"/>
+        </w:rPr>
+      </w:pPr>
+      <w:r>
+        <w:rPr>
+          <w:szCs w:val="28"/>
+        </w:rPr>
+        <w:t>my proposed system is currently limited by access to certain hardware, I would like to be able to scan food items with a barcode scanner but I do not have access to these.</w:t>
+      </w:r>
+    </w:p>
+    <w:p>
+      <w:pPr>
+        <w:pStyle w:val="TOCHeading"/>
+        <w:rPr>
+          <w:rStyle w:val="IntenseEmphasis"/>
+          <w:rFonts w:ascii="Bahnschrift Light" w:hAnsi="Bahnschrift Light"/>
+          <w:i w:val="0"/>
+          <w:iCs w:val="0"/>
+        </w:rPr>
+      </w:pPr>
+      <w:r>
+        <w:rPr>
+          <w:rStyle w:val="IntenseEmphasis"/>
+          <w:rFonts w:ascii="Bahnschrift Light" w:hAnsi="Bahnschrift Light"/>
+          <w:i w:val="0"/>
+          <w:iCs w:val="0"/>
+        </w:rPr>
+        <w:t>Objectives</w:t>
+      </w:r>
+    </w:p>
+    <w:p>
+      <w:pPr>
+        <w:pStyle w:val="ListParagraph"/>
+        <w:numPr>
+          <w:ilvl w:val="0"/>
+          <w:numId w:val="2"/>
+        </w:numPr>
+        <w:rPr>
+          <w:szCs w:val="32"/>
+        </w:rPr>
+      </w:pPr>
+      <w:r>
+        <w:rPr>
+          <w:szCs w:val="32"/>
+        </w:rPr>
+        <w:t>Create a food database</w:t>
+      </w:r>
+    </w:p>
+    <w:p>
+      <w:pPr>
+        <w:pStyle w:val="ListParagraph"/>
+        <w:numPr>
+          <w:ilvl w:val="0"/>
+          <w:numId w:val="2"/>
+        </w:numPr>
+        <w:rPr>
+          <w:szCs w:val="32"/>
+        </w:rPr>
+      </w:pPr>
+      <w:r>
+        <w:rPr>
+          <w:szCs w:val="32"/>
+        </w:rPr>
+        <w:t>Ability to add foods to database</w:t>
+      </w:r>
+    </w:p>
+    <w:p>
+      <w:pPr>
+        <w:pStyle w:val="ListParagraph"/>
+        <w:numPr>
+          <w:ilvl w:val="0"/>
+          <w:numId w:val="2"/>
+        </w:numPr>
+        <w:rPr>
+          <w:szCs w:val="32"/>
+        </w:rPr>
+      </w:pPr>
+      <w:r>
+        <w:rPr>
+          <w:szCs w:val="32"/>
+        </w:rPr>
+        <w:t>Ability to remove foods from database</w:t>
+      </w:r>
+    </w:p>
+    <w:p>
+      <w:pPr>
+        <w:pStyle w:val="ListParagraph"/>
+        <w:numPr>
+          <w:ilvl w:val="0"/>
+          <w:numId w:val="2"/>
+        </w:numPr>
+        <w:rPr>
+          <w:szCs w:val="32"/>
+        </w:rPr>
+      </w:pPr>
+      <w:r>
+        <w:rPr>
+          <w:szCs w:val="32"/>
+        </w:rPr>
+        <w:t>Database  should display use by dates in a usable manner</w:t>
+      </w:r>
+    </w:p>
+    <w:p>
+      <w:pPr>
+        <w:pStyle w:val="ListParagraph"/>
+        <w:numPr>
+          <w:ilvl w:val="0"/>
+          <w:numId w:val="2"/>
+        </w:numPr>
+        <w:rPr>
+          <w:szCs w:val="32"/>
+        </w:rPr>
+      </w:pPr>
+      <w:r>
+        <w:rPr>
+          <w:szCs w:val="32"/>
+        </w:rPr>
+        <w:t>Sort foods from time entered to database and sort foods base on use by date/best before date</w:t>
+      </w:r>
+    </w:p>
+    <w:p>
+      <w:pPr>
+        <w:pStyle w:val="ListParagraph"/>
+        <w:numPr>
+          <w:ilvl w:val="1"/>
+          <w:numId w:val="2"/>
+        </w:numPr>
+        <w:rPr>
+          <w:szCs w:val="32"/>
+        </w:rPr>
+      </w:pPr>
+      <w:r>
+        <w:rPr>
+          <w:szCs w:val="32"/>
+        </w:rPr>
+        <w:t>Consider best before date vs use by date</w:t>
+      </w:r>
+    </w:p>
+    <w:p>
+      <w:pPr>
+        <w:pStyle w:val="ListParagraph"/>
+        <w:numPr>
+          <w:ilvl w:val="0"/>
+          <w:numId w:val="2"/>
+        </w:numPr>
+        <w:rPr>
+          <w:szCs w:val="32"/>
+        </w:rPr>
+      </w:pPr>
+      <w:r>
+        <w:rPr>
+          <w:szCs w:val="32"/>
+        </w:rPr>
+        <w:t>Add a table of regularly used food with nutritional information</w:t>
+      </w:r>
+    </w:p>
+    <w:p>
+      <w:pPr>
+        <w:pStyle w:val="ListParagraph"/>
+        <w:numPr>
+          <w:ilvl w:val="0"/>
+          <w:numId w:val="2"/>
+        </w:numPr>
+        <w:rPr>
+          <w:szCs w:val="32"/>
+        </w:rPr>
+      </w:pPr>
+      <w:r>
+        <w:rPr>
+          <w:szCs w:val="32"/>
+        </w:rPr>
+        <w:t>When adding foods should input name, use by date and optionally an additional description</w:t>
+      </w:r>
+    </w:p>
+    <w:p>
+      <w:pPr>
+        <w:pStyle w:val="TOCHeading"/>
+        <w:rPr>
+          <w:rStyle w:val="IntenseEmphasis"/>
+          <w:rFonts w:ascii="Bahnschrift Light" w:hAnsi="Bahnschrift Light"/>
+          <w:i w:val="0"/>
+          <w:iCs w:val="0"/>
+        </w:rPr>
+      </w:pPr>
+      <w:r>
+        <w:rPr>
+          <w:rStyle w:val="IntenseEmphasis"/>
+          <w:i w:val="0"/>
+          <w:iCs w:val="0"/>
+        </w:rPr>
+        <w:t xml:space="preserve"> </w:t>
+      </w:r>
+      <w:r>
+        <w:rPr>
+          <w:rStyle w:val="IntenseEmphasis"/>
+          <w:rFonts w:ascii="Bahnschrift Light" w:hAnsi="Bahnschrift Light"/>
+          <w:i w:val="0"/>
+          <w:iCs w:val="0"/>
+        </w:rPr>
+        <w:t>Programming Language</w:t>
+      </w:r>
+    </w:p>
+    <w:p>
+      <w:pPr>
+        <w:rPr>
+          <w:rStyle w:val="IntenseEmphasis"/>
+          <w:i w:val="0"/>
+          <w:iCs w:val="0"/>
+          <w:color w:val="000000" w:themeColor="text1"/>
+          <w:szCs w:val="32"/>
+        </w:rPr>
+      </w:pPr>
+      <w:r>
+        <w:rPr>
+          <w:rStyle w:val="IntenseEmphasis"/>
+          <w:i w:val="0"/>
+          <w:iCs w:val="0"/>
+          <w:color w:val="000000" w:themeColor="text1"/>
+          <w:szCs w:val="32"/>
+        </w:rPr>
+        <w:t>i will be using C# as my main programming language. I’ve decided to use C# because of its easy to use ‘user interface’ components and its ability to connect to databases. C# can use SQLite</w:t>
+      </w:r>
+      <w:r>
+        <w:rPr>
+          <w:rStyle w:val="IntenseEmphasis"/>
+          <w:i w:val="0"/>
+          <w:iCs w:val="0"/>
+          <w:color w:val="000000" w:themeColor="text1"/>
+          <w:szCs w:val="32"/>
+        </w:rPr>
+        <w:t xml:space="preserve"> to interact with database tables and can push the data </w:t>
+      </w:r>
+      <w:r>
+        <w:rPr>
+          <w:rStyle w:val="IntenseEmphasis"/>
+          <w:i w:val="0"/>
+          <w:iCs w:val="0"/>
+          <w:color w:val="000000" w:themeColor="text1"/>
+          <w:szCs w:val="32"/>
+        </w:rPr>
+        <w:t>to the interface</w:t>
+      </w:r>
+      <w:r>
+        <w:rPr>
+          <w:rStyle w:val="IntenseEmphasis"/>
+          <w:i w:val="0"/>
+          <w:iCs w:val="0"/>
+          <w:color w:val="000000" w:themeColor="text1"/>
+          <w:szCs w:val="32"/>
+        </w:rPr>
+        <w:t>.</w:t>
+      </w:r>
+    </w:p>
+    <w:p>
+      <w:pPr>
+        <w:rPr>
+          <w:rStyle w:val="IntenseEmphasis"/>
+          <w:i w:val="0"/>
+          <w:iCs w:val="0"/>
+          <w:color w:val="000000" w:themeColor="text1"/>
+          <w:szCs w:val="32"/>
+        </w:rPr>
+      </w:pPr>
+      <w:r>
+        <w:rPr>
+          <w:rStyle w:val="IntenseEmphasis"/>
+          <w:i w:val="0"/>
+          <w:iCs w:val="0"/>
+          <w:color w:val="000000" w:themeColor="text1"/>
+          <w:szCs w:val="32"/>
+        </w:rPr>
+        <w:t>C# has lots of database specific code which is not immediately obvious. as a result I will be using the resources listed below to research the code required to form a functional database:</w:t>
+      </w:r>
+    </w:p>
+    <w:p>
+      <w:pPr>
+        <w:pStyle w:val="ListParagraph"/>
+        <w:numPr>
+          <w:ilvl w:val="0"/>
+          <w:numId w:val="3"/>
+        </w:numPr>
+        <w:rPr>
+          <w:rStyle w:val="IntenseEmphasis"/>
+          <w:i w:val="0"/>
+          <w:iCs w:val="0"/>
+          <w:color w:val="000000" w:themeColor="text1"/>
+          <w:szCs w:val="32"/>
+        </w:rPr>
+      </w:pPr>
+      <w:r>
+        <w:rPr>
+          <w:rStyle w:val="IntenseEmphasis"/>
+          <w:i w:val="0"/>
+          <w:iCs w:val="0"/>
+          <w:color w:val="000000" w:themeColor="text1"/>
+          <w:szCs w:val="32"/>
+        </w:rPr>
+        <w:lastRenderedPageBreak/>
+        <w:t>Stack Overflow</w:t>
+      </w:r>
+      <w:r>
+        <w:rPr>
+          <w:rStyle w:val="IntenseEmphasis"/>
+          <w:i w:val="0"/>
+          <w:iCs w:val="0"/>
+          <w:color w:val="000000" w:themeColor="text1"/>
+          <w:szCs w:val="32"/>
+        </w:rPr>
+        <w:t xml:space="preserve"> – https://stackoverflow.com</w:t>
+      </w:r>
+    </w:p>
+    <w:p>
+      <w:pPr>
+        <w:pStyle w:val="ListParagraph"/>
+        <w:numPr>
+          <w:ilvl w:val="0"/>
+          <w:numId w:val="3"/>
+        </w:numPr>
+        <w:rPr>
+          <w:rStyle w:val="IntenseEmphasis"/>
+          <w:i w:val="0"/>
+          <w:iCs w:val="0"/>
+          <w:color w:val="000000" w:themeColor="text1"/>
+          <w:szCs w:val="32"/>
+        </w:rPr>
+      </w:pPr>
+      <w:r>
+        <w:rPr>
+          <w:rStyle w:val="IntenseEmphasis"/>
+          <w:i w:val="0"/>
+          <w:iCs w:val="0"/>
+          <w:color w:val="000000" w:themeColor="text1"/>
+          <w:szCs w:val="32"/>
+        </w:rPr>
+        <w:t>YouTube</w:t>
+      </w:r>
+      <w:r>
+        <w:rPr>
+          <w:rStyle w:val="IntenseEmphasis"/>
+          <w:i w:val="0"/>
+          <w:iCs w:val="0"/>
+          <w:color w:val="000000" w:themeColor="text1"/>
+          <w:szCs w:val="32"/>
+        </w:rPr>
+        <w:t xml:space="preserve"> – https://youtube.com</w:t>
+      </w:r>
+    </w:p>
+    <w:p>
+      <w:pPr>
+        <w:pStyle w:val="ListParagraph"/>
+        <w:numPr>
+          <w:ilvl w:val="0"/>
+          <w:numId w:val="3"/>
+        </w:numPr>
+        <w:rPr>
+          <w:rStyle w:val="IntenseEmphasis"/>
+          <w:i w:val="0"/>
+          <w:iCs w:val="0"/>
+          <w:color w:val="000000" w:themeColor="text1"/>
+          <w:szCs w:val="32"/>
+        </w:rPr>
+      </w:pPr>
+      <w:r>
+        <w:rPr>
+          <w:rStyle w:val="IntenseEmphasis"/>
+          <w:i w:val="0"/>
+          <w:iCs w:val="0"/>
+          <w:color w:val="000000" w:themeColor="text1"/>
+          <w:szCs w:val="32"/>
+        </w:rPr>
+        <w:t>Reddit – https://www.reddit.com</w:t>
+      </w:r>
+    </w:p>
+    <w:p>
+      <w:pPr>
+        <w:pStyle w:val="ListParagraph"/>
+        <w:numPr>
+          <w:ilvl w:val="0"/>
+          <w:numId w:val="3"/>
+        </w:numPr>
+        <w:rPr>
+          <w:rStyle w:val="IntenseEmphasis"/>
+          <w:i w:val="0"/>
+          <w:iCs w:val="0"/>
+          <w:color w:val="000000" w:themeColor="text1"/>
+          <w:szCs w:val="32"/>
+        </w:rPr>
+      </w:pPr>
+      <w:r>
+        <w:rPr>
+          <w:rStyle w:val="IntenseEmphasis"/>
+          <w:i w:val="0"/>
+          <w:iCs w:val="0"/>
+          <w:color w:val="000000" w:themeColor="text1"/>
+          <w:szCs w:val="32"/>
+        </w:rPr>
+        <w:t>Microsoft C# Guide – https://docs.microsoft.com/en-us/dotnet/csharp</w:t>
+      </w:r>
+    </w:p>
+    <w:p>
+      <w:pPr>
+        <w:pStyle w:val="TOCHeading"/>
+        <w:rPr>
+          <w:rStyle w:val="IntenseEmphasis"/>
+          <w:rFonts w:ascii="Bahnschrift Light" w:hAnsi="Bahnschrift Light"/>
+          <w:i w:val="0"/>
+          <w:iCs w:val="0"/>
+        </w:rPr>
+      </w:pPr>
+      <w:r>
+        <w:rPr>
+          <w:rStyle w:val="IntenseEmphasis"/>
+          <w:rFonts w:ascii="Bahnschrift Light" w:hAnsi="Bahnschrift Light"/>
+          <w:i w:val="0"/>
+          <w:iCs w:val="0"/>
+        </w:rPr>
+        <w:t>End Users</w:t>
+      </w:r>
+    </w:p>
+    <w:p>
+      <w:pPr>
+        <w:rPr>
+          <w:rStyle w:val="IntenseEmphasis"/>
+          <w:i w:val="0"/>
+          <w:iCs w:val="0"/>
+          <w:color w:val="000000" w:themeColor="text1"/>
+          <w:szCs w:val="32"/>
+        </w:rPr>
+      </w:pPr>
+      <w:r>
+        <w:rPr>
+          <w:rStyle w:val="IntenseEmphasis"/>
+          <w:i w:val="0"/>
+          <w:iCs w:val="0"/>
+          <w:color w:val="000000" w:themeColor="text1"/>
+          <w:szCs w:val="32"/>
+        </w:rPr>
+        <w:t>the project is designed for anybody who regularly buys perishable food and wishes to keep track of what they have</w:t>
+      </w:r>
+      <w:r>
+        <w:rPr>
+          <w:rStyle w:val="IntenseEmphasis"/>
+          <w:i w:val="0"/>
+          <w:iCs w:val="0"/>
+          <w:color w:val="000000" w:themeColor="text1"/>
+          <w:szCs w:val="32"/>
+        </w:rPr>
+        <w:t>;</w:t>
+      </w:r>
+      <w:r>
+        <w:rPr>
+          <w:rStyle w:val="IntenseEmphasis"/>
+          <w:i w:val="0"/>
+          <w:iCs w:val="0"/>
+          <w:color w:val="000000" w:themeColor="text1"/>
+          <w:szCs w:val="32"/>
+        </w:rPr>
+        <w:t xml:space="preserve"> to be more efficient in the use of food. </w:t>
+      </w:r>
+    </w:p>
+    <w:p>
+      <w:pPr>
+        <w:rPr>
+          <w:rStyle w:val="IntenseEmphasis"/>
+          <w:i w:val="0"/>
+          <w:iCs w:val="0"/>
+          <w:color w:val="000000" w:themeColor="text1"/>
+          <w:szCs w:val="32"/>
+        </w:rPr>
+      </w:pPr>
+      <w:r>
+        <w:rPr>
+          <w:rStyle w:val="IntenseEmphasis"/>
+          <w:i w:val="0"/>
+          <w:iCs w:val="0"/>
+          <w:color w:val="000000" w:themeColor="text1"/>
+          <w:szCs w:val="32"/>
+        </w:rPr>
+        <w:t xml:space="preserve">as a result of this the main user base will consist of </w:t>
+      </w:r>
+      <w:r>
+        <w:rPr>
+          <w:rStyle w:val="IntenseEmphasis"/>
+          <w:i w:val="0"/>
+          <w:iCs w:val="0"/>
+          <w:color w:val="000000" w:themeColor="text1"/>
+          <w:szCs w:val="32"/>
+        </w:rPr>
+        <w:t>people like parents, home owners or service workers. for example some family owned businesses may wish to use the system to aid in managing their food-stuffs.</w:t>
+      </w:r>
+    </w:p>
+    <w:p>
+      <w:pPr>
+        <w:rPr>
+          <w:color w:val="000000" w:themeColor="text1"/>
+          <w:szCs w:val="32"/>
+        </w:rPr>
+      </w:pPr>
+      <w:r>
+        <w:rPr>
+          <w:rStyle w:val="IntenseEmphasis"/>
+          <w:i w:val="0"/>
+          <w:iCs w:val="0"/>
+          <w:color w:val="000000" w:themeColor="text1"/>
+          <w:szCs w:val="32"/>
+        </w:rPr>
+        <w:t xml:space="preserve">the primary </w:t>
+      </w:r>
+      <w:r>
+        <w:rPr>
+          <w:rStyle w:val="IntenseEmphasis"/>
+          <w:i w:val="0"/>
+          <w:iCs w:val="0"/>
+          <w:color w:val="000000" w:themeColor="text1"/>
+          <w:szCs w:val="32"/>
+        </w:rPr>
+        <w:t>reason for the development of this software is to reduce food waste, which is a major problem faced by our country. A report by the Government concluded that on each family wastes around £470 a year on out of date food. Food and agriculture are the largest consumers of water, using 70% of our water. Reducing food waste is a major step in reducing our impact on the environment.</w:t>
+      </w:r>
+    </w:p>
+    <w:p>
+      <w:pPr>
+        <w:rPr>
+          <w:szCs w:val="32"/>
+        </w:rPr>
+      </w:pPr>
+    </w:p>
+    <w:p>
+      <w:pPr>
+        <w:rPr>
+          <w:szCs w:val="32"/>
+        </w:rPr>
+      </w:pPr>
+      <w:r>
+        <w:rPr>
+          <w:szCs w:val="32"/>
+        </w:rPr>
+        <w:t xml:space="preserve">A key point that many people made was concerned around the amount of time it would take to form and manage a database of all the food you buy, I’d like to address that by reminding them that this software is intended only for people that wish to make sure they don’t waste a specific food item. You do not have to add every food item, and the system will not break if you don’t. You may add as many items as you see fit to optimise your food usage and general lifestyle. </w:t>
+      </w:r>
+    </w:p>
+    <w:p>
+      <w:pPr>
+        <w:rPr>
+          <w:szCs w:val="32"/>
+        </w:rPr>
+      </w:pPr>
+      <w:bookmarkStart w:id="3" w:name="_GoBack"/>
+      <w:bookmarkEnd w:id="3"/>
+    </w:p>
+    <w:p>
+      <w:pPr>
+        <w:rPr>
+          <w:sz w:val="40"/>
+          <w:szCs w:val="40"/>
+        </w:rPr>
+      </w:pPr>
+      <w:r>
+        <w:rPr>
+          <w:sz w:val="40"/>
+          <w:szCs w:val="40"/>
+        </w:rPr>
+        <w:lastRenderedPageBreak/>
+        <w:t>Design</w:t>
+      </w:r>
+    </w:p>
+    <w:p>
+      <w:pPr>
+        <w:pStyle w:val="TOCHeading"/>
+        <w:rPr>
+          <w:rFonts w:ascii="Bahnschrift Light" w:hAnsi="Bahnschrift Light"/>
+        </w:rPr>
+      </w:pPr>
+      <w:r>
+        <w:br/>
+      </w:r>
+      <w:r>
+        <w:rPr>
+          <w:rFonts w:ascii="Bahnschrift Light" w:hAnsi="Bahnschrift Light"/>
+        </w:rPr>
+        <w:t>Entity Relationship Diagram</w:t>
+      </w:r>
+    </w:p>
+    <w:p>
+      <w:pPr>
+        <w:rPr>
+          <w:szCs w:val="32"/>
+        </w:rPr>
+      </w:pPr>
+      <w:r>
+        <w:rPr>
+          <w:noProof/>
+          <w:szCs w:val="32"/>
+        </w:rPr>
+        <w:drawing>
+          <wp:inline distT="0" distB="0" distL="0" distR="0" wp14:anchorId="5A1BAFF6" wp14:editId="733A4795">
+            <wp:extent cx="5468113" cy="2791215"/>
+            <wp:effectExtent l="0" t="0" r="0" b="9525"/>
+            <wp:docPr id="2" name="Picture 2" descr="A close up of a sign&#10;&#10;Description automatically generated"/>
+            <wp:cNvGraphicFramePr>
+              <a:graphicFrameLocks xmlns:a="http://schemas.openxmlformats.org/drawingml/2006/main" noChangeAspect="1"/>
+            </wp:cNvGraphicFramePr>
+            <a:graphic xmlns:a="http://schemas.openxmlformats.org/drawingml/2006/main">
+              <a:graphicData uri="http://schemas.openxmlformats.org/drawingml/2006/picture">
+                <pic:pic xmlns:pic="http://schemas.openxmlformats.org/drawingml/2006/picture">
+                  <pic:nvPicPr>
+                    <pic:cNvPr id="2" name="Freezer-Database ERD.PNG"/>
+                    <pic:cNvPicPr/>
+                  </pic:nvPicPr>
+                  <pic:blipFill>
+                    <a:blip r:embed="rId10">
+                      <a:extLst>
+                        <a:ext uri="{28A0092B-C50C-407E-A947-70E740481C1C}">
+                          <a14:useLocalDpi xmlns:a14="http://schemas.microsoft.com/office/drawing/2010/main" val="0"/>
+                        </a:ext>
+                      </a:extLst>
+                    </a:blip>
+                    <a:stretch>
+                      <a:fillRect/>
+                    </a:stretch>
+                  </pic:blipFill>
+                  <pic:spPr>
+                    <a:xfrm>
+                      <a:off x="0" y="0"/>
+                      <a:ext cx="5468113" cy="2791215"/>
+                    </a:xfrm>
+                    <a:prstGeom prst="rect">
+                      <a:avLst/>
+                    </a:prstGeom>
+                  </pic:spPr>
+                </pic:pic>
+              </a:graphicData>
+            </a:graphic>
+          </wp:inline>
+        </w:drawing>
+      </w:r>
+    </w:p>
+    <w:p>
+      <w:pPr>
+        <w:pStyle w:val="TOCHeading"/>
+        <w:rPr>
+          <w:rFonts w:ascii="Bahnschrift Light" w:hAnsi="Bahnschrift Light"/>
+        </w:rPr>
+      </w:pPr>
+      <w:r>
+        <w:rPr>
+          <w:rFonts w:ascii="Bahnschrift Light" w:hAnsi="Bahnschrift Light"/>
+        </w:rPr>
+        <w:t>Normalised Tables</w:t>
+      </w:r>
+    </w:p>
+    <w:p>
+      <w:pPr>
+        <w:rPr>
+          <w:szCs w:val="32"/>
+        </w:rPr>
+      </w:pPr>
+      <w:r>
+        <w:rPr>
+          <w:szCs w:val="32"/>
+        </w:rPr>
+        <w:t xml:space="preserve">TABLE KEY: </w:t>
+      </w:r>
+    </w:p>
+    <w:tbl>
+      <w:tblPr>
+        <w:tblStyle w:val="TableGrid"/>
+        <w:tblW w:w="0" w:type="auto"/>
+        <w:tblLook w:val="04A0" w:firstRow="1" w:lastRow="0" w:firstColumn="1" w:lastColumn="0" w:noHBand="0" w:noVBand="1"/>
+      </w:tblPr>
+      <w:tblGrid>
+        <w:gridCol w:w="3005"/>
+        <w:gridCol w:w="3005"/>
+      </w:tblGrid>
+      <w:tr>
+        <w:tc>
+          <w:tcPr>
+            <w:tcW w:w="3005" w:type="dxa"/>
+          </w:tcPr>
+          <w:p>
+            <w:pPr>
+              <w:rPr>
+                <w:rFonts w:ascii="Bahnschrift" w:hAnsi="Bahnschrift"/>
+                <w:b/>
+                <w:bCs/>
+                <w:szCs w:val="32"/>
+              </w:rPr>
+            </w:pPr>
+            <w:r>
+              <w:rPr>
+                <w:rFonts w:ascii="Bahnschrift" w:hAnsi="Bahnschrift"/>
+                <w:b/>
+                <w:bCs/>
+                <w:szCs w:val="32"/>
+              </w:rPr>
+              <w:t>Primary Key</w:t>
+            </w:r>
+          </w:p>
+        </w:tc>
+        <w:tc>
+          <w:tcPr>
+            <w:tcW w:w="3005" w:type="dxa"/>
+          </w:tcPr>
+          <w:p>
+            <w:pPr>
+              <w:rPr>
+                <w:i/>
+                <w:iCs/>
+                <w:szCs w:val="32"/>
+              </w:rPr>
+            </w:pPr>
+            <w:r>
+              <w:rPr>
+                <w:i/>
+                <w:iCs/>
+                <w:szCs w:val="32"/>
+              </w:rPr>
+              <w:t>Foreign Key</w:t>
+            </w:r>
+          </w:p>
+        </w:tc>
+      </w:tr>
+    </w:tbl>
     <w:p/>
+    <w:tbl>
+      <w:tblPr>
+        <w:tblStyle w:val="TableGrid"/>
+        <w:tblW w:w="0" w:type="auto"/>
+        <w:tblLook w:val="04A0" w:firstRow="1" w:lastRow="0" w:firstColumn="1" w:lastColumn="0" w:noHBand="0" w:noVBand="1"/>
+      </w:tblPr>
+      <w:tblGrid>
+        <w:gridCol w:w="1568"/>
+        <w:gridCol w:w="1357"/>
+        <w:gridCol w:w="2174"/>
+        <w:gridCol w:w="2720"/>
+        <w:gridCol w:w="1197"/>
+      </w:tblGrid>
+      <w:tr>
+        <w:tc>
+          <w:tcPr>
+            <w:tcW w:w="1803" w:type="dxa"/>
+          </w:tcPr>
+          <w:p>
+            <w:pPr>
+              <w:rPr>
+                <w:i/>
+                <w:iCs/>
+                <w:sz w:val="28"/>
+                <w:szCs w:val="28"/>
+              </w:rPr>
+            </w:pPr>
+            <w:r>
+              <w:rPr>
+                <w:i/>
+                <w:iCs/>
+                <w:sz w:val="28"/>
+                <w:szCs w:val="28"/>
+              </w:rPr>
+              <w:t>itemName</w:t>
+            </w:r>
+          </w:p>
+        </w:tc>
+        <w:tc>
+          <w:tcPr>
+            <w:tcW w:w="1803" w:type="dxa"/>
+          </w:tcPr>
+          <w:p>
+            <w:pPr>
+              <w:rPr>
+                <w:sz w:val="28"/>
+                <w:szCs w:val="28"/>
+              </w:rPr>
+            </w:pPr>
+            <w:r>
+              <w:rPr>
+                <w:sz w:val="28"/>
+                <w:szCs w:val="28"/>
+              </w:rPr>
+              <w:t>useBy</w:t>
+            </w:r>
+          </w:p>
+        </w:tc>
+        <w:tc>
+          <w:tcPr>
+            <w:tcW w:w="1803" w:type="dxa"/>
+          </w:tcPr>
+          <w:p>
+            <w:pPr>
+              <w:rPr>
+                <w:sz w:val="28"/>
+                <w:szCs w:val="28"/>
+              </w:rPr>
+            </w:pPr>
+            <w:r>
+              <w:rPr>
+                <w:sz w:val="28"/>
+                <w:szCs w:val="28"/>
+              </w:rPr>
+              <w:t>additionalNotes</w:t>
+            </w:r>
+          </w:p>
+        </w:tc>
+        <w:tc>
+          <w:tcPr>
+            <w:tcW w:w="1803" w:type="dxa"/>
+          </w:tcPr>
+          <w:p>
+            <w:pPr>
+              <w:rPr>
+                <w:sz w:val="28"/>
+                <w:szCs w:val="28"/>
+              </w:rPr>
+            </w:pPr>
+            <w:r>
+              <w:rPr>
+                <w:sz w:val="28"/>
+                <w:szCs w:val="28"/>
+              </w:rPr>
+              <w:t>LocationDescription</w:t>
+            </w:r>
+          </w:p>
+        </w:tc>
+        <w:tc>
+          <w:tcPr>
+            <w:tcW w:w="1804" w:type="dxa"/>
+          </w:tcPr>
+          <w:p>
+            <w:pPr>
+              <w:rPr>
+                <w:b/>
+                <w:bCs/>
+                <w:sz w:val="28"/>
+                <w:szCs w:val="28"/>
+              </w:rPr>
+            </w:pPr>
+            <w:r>
+              <w:rPr>
+                <w:b/>
+                <w:bCs/>
+                <w:sz w:val="28"/>
+                <w:szCs w:val="28"/>
+              </w:rPr>
+              <w:t>itemID</w:t>
+            </w:r>
+          </w:p>
+        </w:tc>
+      </w:tr>
+      <w:tr>
+        <w:tc>
+          <w:tcPr>
+            <w:tcW w:w="1803" w:type="dxa"/>
+          </w:tcPr>
+          <w:p>
+            <w:r>
+              <w:t>Brown Bread</w:t>
+            </w:r>
+          </w:p>
+        </w:tc>
+        <w:tc>
+          <w:tcPr>
+            <w:tcW w:w="1803" w:type="dxa"/>
+          </w:tcPr>
+          <w:p>
+            <w:r>
+              <w:t>20/6/19</w:t>
+            </w:r>
+          </w:p>
+        </w:tc>
+        <w:tc>
+          <w:tcPr>
+            <w:tcW w:w="1803" w:type="dxa"/>
+          </w:tcPr>
+          <w:p>
+            <w:r>
+              <w:t>Gluten Free</w:t>
+            </w:r>
+          </w:p>
+        </w:tc>
+        <w:tc>
+          <w:tcPr>
+            <w:tcW w:w="1803" w:type="dxa"/>
+          </w:tcPr>
+          <w:p>
+            <w:r>
+              <w:t>In breadbin</w:t>
+            </w:r>
+          </w:p>
+        </w:tc>
+        <w:tc>
+          <w:tcPr>
+            <w:tcW w:w="1804" w:type="dxa"/>
+          </w:tcPr>
+          <w:p>
+            <w:r>
+              <w:t>0001</w:t>
+            </w:r>
+          </w:p>
+        </w:tc>
+      </w:tr>
+      <w:tr>
+        <w:tc>
+          <w:tcPr>
+            <w:tcW w:w="1803" w:type="dxa"/>
+            <w:tcBorders>
+              <w:bottom w:val="single" w:sz="4" w:space="0" w:color="auto"/>
+            </w:tcBorders>
+          </w:tcPr>
+          <w:p>
+            <w:r>
+              <w:t>Milk Carton</w:t>
+            </w:r>
+          </w:p>
+        </w:tc>
+        <w:tc>
+          <w:tcPr>
+            <w:tcW w:w="1803" w:type="dxa"/>
+            <w:tcBorders>
+              <w:bottom w:val="single" w:sz="4" w:space="0" w:color="auto"/>
+            </w:tcBorders>
+          </w:tcPr>
+          <w:p>
+            <w:r>
+              <w:t>13/6/19</w:t>
+            </w:r>
+          </w:p>
+        </w:tc>
+        <w:tc>
+          <w:tcPr>
+            <w:tcW w:w="1803" w:type="dxa"/>
+            <w:tcBorders>
+              <w:bottom w:val="single" w:sz="4" w:space="0" w:color="auto"/>
+            </w:tcBorders>
+          </w:tcPr>
+          <w:p/>
+        </w:tc>
+        <w:tc>
+          <w:tcPr>
+            <w:tcW w:w="1803" w:type="dxa"/>
+            <w:tcBorders>
+              <w:bottom w:val="single" w:sz="4" w:space="0" w:color="auto"/>
+            </w:tcBorders>
+          </w:tcPr>
+          <w:p>
+            <w:r>
+              <w:t>Fridge Sleeve</w:t>
+            </w:r>
+          </w:p>
+        </w:tc>
+        <w:tc>
+          <w:tcPr>
+            <w:tcW w:w="1804" w:type="dxa"/>
+            <w:tcBorders>
+              <w:bottom w:val="single" w:sz="4" w:space="0" w:color="auto"/>
+            </w:tcBorders>
+          </w:tcPr>
+          <w:p>
+            <w:r>
+              <w:t>0002</w:t>
+            </w:r>
+          </w:p>
+        </w:tc>
+      </w:tr>
+      <w:tr>
+        <w:trPr>
+          <w:trHeight w:val="313"/>
+        </w:trPr>
+        <w:tc>
+          <w:tcPr>
+            <w:tcW w:w="1803" w:type="dxa"/>
+            <w:tcBorders>
+              <w:bottom w:val="nil"/>
+            </w:tcBorders>
+          </w:tcPr>
+          <w:p/>
+        </w:tc>
+        <w:tc>
+          <w:tcPr>
+            <w:tcW w:w="1803" w:type="dxa"/>
+            <w:tcBorders>
+              <w:bottom w:val="nil"/>
+            </w:tcBorders>
+          </w:tcPr>
+          <w:p/>
+        </w:tc>
+        <w:tc>
+          <w:tcPr>
+            <w:tcW w:w="1803" w:type="dxa"/>
+            <w:tcBorders>
+              <w:bottom w:val="nil"/>
+            </w:tcBorders>
+          </w:tcPr>
+          <w:p/>
+        </w:tc>
+        <w:tc>
+          <w:tcPr>
+            <w:tcW w:w="1803" w:type="dxa"/>
+            <w:tcBorders>
+              <w:bottom w:val="nil"/>
+            </w:tcBorders>
+          </w:tcPr>
+          <w:p/>
+        </w:tc>
+        <w:tc>
+          <w:tcPr>
+            <w:tcW w:w="1804" w:type="dxa"/>
+            <w:tcBorders>
+              <w:bottom w:val="nil"/>
+            </w:tcBorders>
+          </w:tcPr>
+          <w:p/>
+        </w:tc>
+      </w:tr>
+    </w:tbl>
+    <w:p/>
+    <w:tbl>
+      <w:tblPr>
+        <w:tblStyle w:val="TableGrid"/>
+        <w:tblW w:w="0" w:type="auto"/>
+        <w:tblLook w:val="04A0" w:firstRow="1" w:lastRow="0" w:firstColumn="1" w:lastColumn="0" w:noHBand="0" w:noVBand="1"/>
+      </w:tblPr>
+      <w:tblGrid>
+        <w:gridCol w:w="3005"/>
+        <w:gridCol w:w="3005"/>
+        <w:gridCol w:w="3006"/>
+      </w:tblGrid>
+      <w:tr>
+        <w:tc>
+          <w:tcPr>
+            <w:tcW w:w="3005" w:type="dxa"/>
+          </w:tcPr>
+          <w:p>
+            <w:pPr>
+              <w:rPr>
+                <w:b/>
+                <w:bCs/>
+                <w:sz w:val="30"/>
+                <w:szCs w:val="30"/>
+              </w:rPr>
+            </w:pPr>
+            <w:r>
+              <w:rPr>
+                <w:b/>
+                <w:bCs/>
+                <w:sz w:val="30"/>
+                <w:szCs w:val="30"/>
+              </w:rPr>
+              <w:t>itemName</w:t>
+            </w:r>
+          </w:p>
+        </w:tc>
+        <w:tc>
+          <w:tcPr>
+            <w:tcW w:w="3005" w:type="dxa"/>
+          </w:tcPr>
+          <w:p>
+            <w:pPr>
+              <w:rPr>
+                <w:sz w:val="30"/>
+              </w:rPr>
+            </w:pPr>
+            <w:r>
+              <w:rPr>
+                <w:sz w:val="30"/>
+              </w:rPr>
+              <w:t>foodGroup</w:t>
+            </w:r>
+          </w:p>
+        </w:tc>
+        <w:tc>
+          <w:tcPr>
+            <w:tcW w:w="3006" w:type="dxa"/>
+          </w:tcPr>
+          <w:p>
+            <w:pPr>
+              <w:rPr>
+                <w:sz w:val="30"/>
+              </w:rPr>
+            </w:pPr>
+            <w:r>
+              <w:rPr>
+                <w:sz w:val="30"/>
+              </w:rPr>
+              <w:t>caloricDensity</w:t>
+            </w:r>
+          </w:p>
+        </w:tc>
+      </w:tr>
+      <w:tr>
+        <w:tc>
+          <w:tcPr>
+            <w:tcW w:w="3005" w:type="dxa"/>
+          </w:tcPr>
+          <w:p>
+            <w:r>
+              <w:t>M&amp;S Chicken Strips</w:t>
+            </w:r>
+          </w:p>
+        </w:tc>
+        <w:tc>
+          <w:tcPr>
+            <w:tcW w:w="3005" w:type="dxa"/>
+          </w:tcPr>
+          <w:p>
+            <w:r>
+              <w:t>Protein</w:t>
+            </w:r>
+          </w:p>
+        </w:tc>
+        <w:tc>
+          <w:tcPr>
+            <w:tcW w:w="3006" w:type="dxa"/>
+          </w:tcPr>
+          <w:p>
+            <w:r>
+              <w:t>88</w:t>
+            </w:r>
+          </w:p>
+        </w:tc>
+      </w:tr>
+      <w:tr>
+        <w:tc>
+          <w:tcPr>
+            <w:tcW w:w="3005" w:type="dxa"/>
+            <w:tcBorders>
+              <w:bottom w:val="single" w:sz="4" w:space="0" w:color="auto"/>
+            </w:tcBorders>
+          </w:tcPr>
+          <w:p>
+            <w:r>
+              <w:t>Milk Carton</w:t>
+            </w:r>
+          </w:p>
+        </w:tc>
+        <w:tc>
+          <w:tcPr>
+            <w:tcW w:w="3005" w:type="dxa"/>
+            <w:tcBorders>
+              <w:bottom w:val="single" w:sz="4" w:space="0" w:color="auto"/>
+            </w:tcBorders>
+          </w:tcPr>
+          <w:p>
+            <w:r>
+              <w:t>Dairy</w:t>
+            </w:r>
+          </w:p>
+        </w:tc>
+        <w:tc>
+          <w:tcPr>
+            <w:tcW w:w="3006" w:type="dxa"/>
+            <w:tcBorders>
+              <w:bottom w:val="single" w:sz="4" w:space="0" w:color="auto"/>
+            </w:tcBorders>
+          </w:tcPr>
+          <w:p>
+            <w:r>
+              <w:t>50</w:t>
+            </w:r>
+          </w:p>
+        </w:tc>
+      </w:tr>
+      <w:tr>
+        <w:tc>
+          <w:tcPr>
+            <w:tcW w:w="3005" w:type="dxa"/>
+            <w:tcBorders>
+              <w:bottom w:val="nil"/>
+            </w:tcBorders>
+          </w:tcPr>
+          <w:p/>
+        </w:tc>
+        <w:tc>
+          <w:tcPr>
+            <w:tcW w:w="3005" w:type="dxa"/>
+            <w:tcBorders>
+              <w:bottom w:val="nil"/>
+            </w:tcBorders>
+          </w:tcPr>
+          <w:p/>
+        </w:tc>
+        <w:tc>
+          <w:tcPr>
+            <w:tcW w:w="3006" w:type="dxa"/>
+            <w:tcBorders>
+              <w:bottom w:val="nil"/>
+            </w:tcBorders>
+          </w:tcPr>
+          <w:p/>
+        </w:tc>
+      </w:tr>
+    </w:tbl>
+    <w:p>
+      <w:pPr>
+        <w:rPr>
+          <w:sz w:val="30"/>
+        </w:rPr>
+      </w:pPr>
+      <w:r>
+        <w:rPr>
+          <w:sz w:val="30"/>
+        </w:rPr>
+        <w:t>(caloricDensity is measured in calories per 100g)</w:t>
+      </w:r>
+    </w:p>
+    <w:p>
+      <w:pPr>
+        <w:rPr>
+          <w:sz w:val="30"/>
+        </w:rPr>
+      </w:pPr>
+    </w:p>
+    <w:p>
+      <w:pPr>
+        <w:pStyle w:val="TOCHeading"/>
+        <w:rPr>
+          <w:rFonts w:ascii="Bahnschrift Light" w:hAnsi="Bahnschrift Light"/>
+        </w:rPr>
+      </w:pPr>
+      <w:r>
+        <w:rPr>
+          <w:rFonts w:ascii="Bahnschrift Light" w:hAnsi="Bahnschrift Light"/>
+        </w:rPr>
+        <w:lastRenderedPageBreak/>
+        <w:t>SQL Commands</w:t>
+      </w:r>
+    </w:p>
+    <w:p>
+      <w:r>
+        <w:t>various commands may provide useful in my database project, below I will list each command with a brief explanation accompanying it.</w:t>
+      </w:r>
+    </w:p>
+    <w:tbl>
+      <w:tblPr>
+        <w:tblStyle w:val="TableGrid"/>
+        <w:tblW w:w="0" w:type="auto"/>
+        <w:tblLook w:val="04A0" w:firstRow="1" w:lastRow="0" w:firstColumn="1" w:lastColumn="0" w:noHBand="0" w:noVBand="1"/>
+      </w:tblPr>
+      <w:tblGrid>
+        <w:gridCol w:w="4508"/>
+        <w:gridCol w:w="4508"/>
+      </w:tblGrid>
+      <w:tr>
+        <w:tc>
+          <w:tcPr>
+            <w:tcW w:w="4508" w:type="dxa"/>
+          </w:tcPr>
+          <w:p>
+            <w:r>
+              <w:t>SQL Command</w:t>
+            </w:r>
+          </w:p>
+        </w:tc>
+        <w:tc>
+          <w:tcPr>
+            <w:tcW w:w="4508" w:type="dxa"/>
+          </w:tcPr>
+          <w:p>
+            <w:r>
+              <w:t>Explanation</w:t>
+            </w:r>
+          </w:p>
+        </w:tc>
+      </w:tr>
+      <w:tr>
+        <w:trPr>
+          <w:trHeight w:val="900"/>
+        </w:trPr>
+        <w:tc>
+          <w:tcPr>
+            <w:tcW w:w="4508" w:type="dxa"/>
+          </w:tcPr>
+          <w:p>
+            <w:r>
+              <w:t>SELECT itemName, useBy, additionalNotes, locationDescription FROM Stock</w:t>
+            </w:r>
+          </w:p>
+        </w:tc>
+        <w:tc>
+          <w:tcPr>
+            <w:tcW w:w="4508" w:type="dxa"/>
+          </w:tcPr>
+          <w:p>
+            <w:r>
+              <w:t>Retrieves</w:t>
+            </w:r>
+            <w:r>
+              <w:t xml:space="preserve"> all stock data (except for itemID) for viewing</w:t>
+            </w:r>
+          </w:p>
+        </w:tc>
+      </w:tr>
+      <w:tr>
+        <w:trPr>
+          <w:trHeight w:val="746"/>
+        </w:trPr>
+        <w:tc>
+          <w:tcPr>
+            <w:tcW w:w="4508" w:type="dxa"/>
+          </w:tcPr>
+          <w:p>
+            <w:r>
+              <w:t xml:space="preserve">SELECT foodGroup, caloricDensity FROM Nutritional_Info WHERE itemName = ‘-inputname-‘  </w:t>
+            </w:r>
+          </w:p>
+          <w:p/>
+          <w:p/>
+        </w:tc>
+        <w:tc>
+          <w:tcPr>
+            <w:tcW w:w="4508" w:type="dxa"/>
+          </w:tcPr>
+          <w:p>
+            <w:r>
+              <w:t>Returns all useful information from database about a specific product (foodGroup and caloricDensity are basic throwaway details, more may be added in the future)</w:t>
+            </w:r>
+          </w:p>
+        </w:tc>
+      </w:tr>
+      <w:tr>
+        <w:trPr>
+          <w:trHeight w:val="437"/>
+        </w:trPr>
+        <w:tc>
+          <w:tcPr>
+            <w:tcW w:w="4508" w:type="dxa"/>
+          </w:tcPr>
+          <w:p>
+            <w:r>
+              <w:t>a</w:t>
+            </w:r>
+          </w:p>
+          <w:p>
+            <w:r>
+              <w:t>a</w:t>
+            </w:r>
+          </w:p>
+          <w:p>
+            <w:r>
+              <w:t>a</w:t>
+            </w:r>
+          </w:p>
+        </w:tc>
+        <w:tc>
+          <w:tcPr>
+            <w:tcW w:w="4508" w:type="dxa"/>
+          </w:tcPr>
+          <w:p/>
+        </w:tc>
+      </w:tr>
+    </w:tbl>
+    <w:p/>
+    <w:p>
+      <w:pPr>
+        <w:rPr>
+          <w:sz w:val="30"/>
+        </w:rPr>
+      </w:pPr>
+    </w:p>
     <w:sectPr>
+      <w:footerReference w:type="default" r:id="rId11"/>
       <w:pgSz w:w="11906" w:h="16838"/>
       <w:pgMar w:top="1440" w:right="1440" w:bottom="1440" w:left="1440" w:header="708" w:footer="708" w:gutter="0"/>
       <w:cols w:space="708"/>
@@ -379,6 +2015,559 @@
     </w:sectPr>
   </w:body>
 </w:document>
+</file>
+
+<file path=word/endnotes.xml><?xml version="1.0" encoding="utf-8"?>
+<w:endnotes xmlns:wpc="http://schemas.microsoft.com/office/word/2010/wordprocessingCanvas" xmlns:cx="http://schemas.microsoft.com/office/drawing/2014/chartex" xmlns:cx1="http://schemas.microsoft.com/office/drawing/2015/9/8/chartex" xmlns:cx2="http://schemas.microsoft.com/office/drawing/2015/10/21/chartex" xmlns:cx3="http://schemas.microsoft.com/office/drawing/2016/5/9/chartex" xmlns:cx4="http://schemas.microsoft.com/office/drawing/2016/5/10/chartex" xmlns:cx5="http://schemas.microsoft.com/office/drawing/2016/5/11/chartex" xmlns:cx6="http://schemas.microsoft.com/office/drawing/2016/5/12/chartex" xmlns:cx7="http://schemas.microsoft.com/office/drawing/2016/5/13/chartex" xmlns:cx8="http://schemas.microsoft.com/office/drawing/2016/5/14/chartex" xmlns:mc="http://schemas.openxmlformats.org/markup-compatibility/2006" xmlns:aink="http://schemas.microsoft.com/office/drawing/2016/ink" xmlns:am3d="http://schemas.microsoft.com/office/drawing/2017/model3d" xmlns:o="urn:schemas-microsoft-com:office:office" xmlns:r="http://schemas.openxmlformats.org/officeDocument/2006/relationships" xmlns:m="http://schemas.openxmlformats.org/officeDocument/2006/math" xmlns:v="urn:schemas-microsoft-com:vml" xmlns:wp14="http://schemas.microsoft.com/office/word/2010/wordprocessingDrawing" xmlns:wp="http://schemas.openxmlformats.org/drawingml/2006/wordprocessingDrawing" xmlns:w10="urn:schemas-microsoft-com:office:word" xmlns:w="http://schemas.openxmlformats.org/wordprocessingml/2006/main" xmlns:w14="http://schemas.microsoft.com/office/word/2010/wordml" xmlns:w15="http://schemas.microsoft.com/office/word/2012/wordml" xmlns:w16cid="http://schemas.microsoft.com/office/word/2016/wordml/cid" xmlns:w16se="http://schemas.microsoft.com/office/word/2015/wordml/symex" xmlns:wpg="http://schemas.microsoft.com/office/word/2010/wordprocessingGroup" xmlns:wpi="http://schemas.microsoft.com/office/word/2010/wordprocessingInk" xmlns:wne="http://schemas.microsoft.com/office/word/2006/wordml" xmlns:wps="http://schemas.microsoft.com/office/word/2010/wordprocessingShape" mc:Ignorable="w14 w15 w16se w16cid wp14">
+  <w:endnote w:type="separator" w:id="-1">
+    <w:p>
+      <w:pPr>
+        <w:spacing w:after="0" w:line="240" w:lineRule="auto"/>
+      </w:pPr>
+      <w:r>
+        <w:separator/>
+      </w:r>
+    </w:p>
+  </w:endnote>
+  <w:endnote w:type="continuationSeparator" w:id="0">
+    <w:p>
+      <w:pPr>
+        <w:spacing w:after="0" w:line="240" w:lineRule="auto"/>
+      </w:pPr>
+      <w:r>
+        <w:continuationSeparator/>
+      </w:r>
+    </w:p>
+  </w:endnote>
+</w:endnotes>
+</file>
+
+<file path=word/footer1.xml><?xml version="1.0" encoding="utf-8"?>
+<w:ftr xmlns:wpc="http://schemas.microsoft.com/office/word/2010/wordprocessingCanvas" xmlns:cx="http://schemas.microsoft.com/office/drawing/2014/chartex" xmlns:cx1="http://schemas.microsoft.com/office/drawing/2015/9/8/chartex" xmlns:cx2="http://schemas.microsoft.com/office/drawing/2015/10/21/chartex" xmlns:cx3="http://schemas.microsoft.com/office/drawing/2016/5/9/chartex" xmlns:cx4="http://schemas.microsoft.com/office/drawing/2016/5/10/chartex" xmlns:cx5="http://schemas.microsoft.com/office/drawing/2016/5/11/chartex" xmlns:cx6="http://schemas.microsoft.com/office/drawing/2016/5/12/chartex" xmlns:cx7="http://schemas.microsoft.com/office/drawing/2016/5/13/chartex" xmlns:cx8="http://schemas.microsoft.com/office/drawing/2016/5/14/chartex" xmlns:mc="http://schemas.openxmlformats.org/markup-compatibility/2006" xmlns:aink="http://schemas.microsoft.com/office/drawing/2016/ink" xmlns:am3d="http://schemas.microsoft.com/office/drawing/2017/model3d" xmlns:o="urn:schemas-microsoft-com:office:office" xmlns:r="http://schemas.openxmlformats.org/officeDocument/2006/relationships" xmlns:m="http://schemas.openxmlformats.org/officeDocument/2006/math" xmlns:v="urn:schemas-microsoft-com:vml" xmlns:wp14="http://schemas.microsoft.com/office/word/2010/wordprocessingDrawing" xmlns:wp="http://schemas.openxmlformats.org/drawingml/2006/wordprocessingDrawing" xmlns:w10="urn:schemas-microsoft-com:office:word" xmlns:w="http://schemas.openxmlformats.org/wordprocessingml/2006/main" xmlns:w14="http://schemas.microsoft.com/office/word/2010/wordml" xmlns:w15="http://schemas.microsoft.com/office/word/2012/wordml" xmlns:w16cid="http://schemas.microsoft.com/office/word/2016/wordml/cid" xmlns:w16se="http://schemas.microsoft.com/office/word/2015/wordml/symex" xmlns:wpg="http://schemas.microsoft.com/office/word/2010/wordprocessingGroup" xmlns:wpi="http://schemas.microsoft.com/office/word/2010/wordprocessingInk" xmlns:wne="http://schemas.microsoft.com/office/word/2006/wordml" xmlns:wps="http://schemas.microsoft.com/office/word/2010/wordprocessingShape" mc:Ignorable="w14 w15 w16se w16cid wp14">
+  <w:p>
+    <w:pPr>
+      <w:pStyle w:val="Footer"/>
+      <w:jc w:val="center"/>
+      <w:rPr>
+        <w:caps/>
+        <w:noProof/>
+        <w:color w:val="000000" w:themeColor="text1"/>
+      </w:rPr>
+    </w:pPr>
+    <w:r>
+      <w:rPr>
+        <w:caps/>
+        <w:color w:val="000000" w:themeColor="text1"/>
+      </w:rPr>
+      <w:fldChar w:fldCharType="begin"/>
+    </w:r>
+    <w:r>
+      <w:rPr>
+        <w:caps/>
+        <w:color w:val="000000" w:themeColor="text1"/>
+      </w:rPr>
+      <w:instrText xml:space="preserve"> PAGE   \* MERGEFORMAT </w:instrText>
+    </w:r>
+    <w:r>
+      <w:rPr>
+        <w:caps/>
+        <w:color w:val="000000" w:themeColor="text1"/>
+      </w:rPr>
+      <w:fldChar w:fldCharType="separate"/>
+    </w:r>
+    <w:r>
+      <w:rPr>
+        <w:caps/>
+        <w:noProof/>
+        <w:color w:val="000000" w:themeColor="text1"/>
+      </w:rPr>
+      <w:t>2</w:t>
+    </w:r>
+    <w:r>
+      <w:rPr>
+        <w:caps/>
+        <w:noProof/>
+        <w:color w:val="000000" w:themeColor="text1"/>
+      </w:rPr>
+      <w:fldChar w:fldCharType="end"/>
+    </w:r>
+  </w:p>
+  <w:p>
+    <w:pPr>
+      <w:pStyle w:val="Footer"/>
+    </w:pPr>
+  </w:p>
+</w:ftr>
+</file>
+
+<file path=word/footnotes.xml><?xml version="1.0" encoding="utf-8"?>
+<w:footnotes xmlns:wpc="http://schemas.microsoft.com/office/word/2010/wordprocessingCanvas" xmlns:cx="http://schemas.microsoft.com/office/drawing/2014/chartex" xmlns:cx1="http://schemas.microsoft.com/office/drawing/2015/9/8/chartex" xmlns:cx2="http://schemas.microsoft.com/office/drawing/2015/10/21/chartex" xmlns:cx3="http://schemas.microsoft.com/office/drawing/2016/5/9/chartex" xmlns:cx4="http://schemas.microsoft.com/office/drawing/2016/5/10/chartex" xmlns:cx5="http://schemas.microsoft.com/office/drawing/2016/5/11/chartex" xmlns:cx6="http://schemas.microsoft.com/office/drawing/2016/5/12/chartex" xmlns:cx7="http://schemas.microsoft.com/office/drawing/2016/5/13/chartex" xmlns:cx8="http://schemas.microsoft.com/office/drawing/2016/5/14/chartex" xmlns:mc="http://schemas.openxmlformats.org/markup-compatibility/2006" xmlns:aink="http://schemas.microsoft.com/office/drawing/2016/ink" xmlns:am3d="http://schemas.microsoft.com/office/drawing/2017/model3d" xmlns:o="urn:schemas-microsoft-com:office:office" xmlns:r="http://schemas.openxmlformats.org/officeDocument/2006/relationships" xmlns:m="http://schemas.openxmlformats.org/officeDocument/2006/math" xmlns:v="urn:schemas-microsoft-com:vml" xmlns:wp14="http://schemas.microsoft.com/office/word/2010/wordprocessingDrawing" xmlns:wp="http://schemas.openxmlformats.org/drawingml/2006/wordprocessingDrawing" xmlns:w10="urn:schemas-microsoft-com:office:word" xmlns:w="http://schemas.openxmlformats.org/wordprocessingml/2006/main" xmlns:w14="http://schemas.microsoft.com/office/word/2010/wordml" xmlns:w15="http://schemas.microsoft.com/office/word/2012/wordml" xmlns:w16cid="http://schemas.microsoft.com/office/word/2016/wordml/cid" xmlns:w16se="http://schemas.microsoft.com/office/word/2015/wordml/symex" xmlns:wpg="http://schemas.microsoft.com/office/word/2010/wordprocessingGroup" xmlns:wpi="http://schemas.microsoft.com/office/word/2010/wordprocessingInk" xmlns:wne="http://schemas.microsoft.com/office/word/2006/wordml" xmlns:wps="http://schemas.microsoft.com/office/word/2010/wordprocessingShape" mc:Ignorable="w14 w15 w16se w16cid wp14">
+  <w:footnote w:type="separator" w:id="-1">
+    <w:p>
+      <w:pPr>
+        <w:spacing w:after="0" w:line="240" w:lineRule="auto"/>
+      </w:pPr>
+      <w:r>
+        <w:separator/>
+      </w:r>
+    </w:p>
+  </w:footnote>
+  <w:footnote w:type="continuationSeparator" w:id="0">
+    <w:p>
+      <w:pPr>
+        <w:spacing w:after="0" w:line="240" w:lineRule="auto"/>
+      </w:pPr>
+      <w:r>
+        <w:continuationSeparator/>
+      </w:r>
+    </w:p>
+  </w:footnote>
+</w:footnotes>
+</file>
+
+<file path=word/numbering.xml><?xml version="1.0" encoding="utf-8"?>
+<w:numbering xmlns:wpc="http://schemas.microsoft.com/office/word/2010/wordprocessingCanvas" xmlns:cx="http://schemas.microsoft.com/office/drawing/2014/chartex" xmlns:cx1="http://schemas.microsoft.com/office/drawing/2015/9/8/chartex" xmlns:cx2="http://schemas.microsoft.com/office/drawing/2015/10/21/chartex" xmlns:cx3="http://schemas.microsoft.com/office/drawing/2016/5/9/chartex" xmlns:cx4="http://schemas.microsoft.com/office/drawing/2016/5/10/chartex" xmlns:cx5="http://schemas.microsoft.com/office/drawing/2016/5/11/chartex" xmlns:cx6="http://schemas.microsoft.com/office/drawing/2016/5/12/chartex" xmlns:cx7="http://schemas.microsoft.com/office/drawing/2016/5/13/chartex" xmlns:cx8="http://schemas.microsoft.com/office/drawing/2016/5/14/chartex" xmlns:mc="http://schemas.openxmlformats.org/markup-compatibility/2006" xmlns:aink="http://schemas.microsoft.com/office/drawing/2016/ink" xmlns:am3d="http://schemas.microsoft.com/office/drawing/2017/model3d" xmlns:o="urn:schemas-microsoft-com:office:office" xmlns:r="http://schemas.openxmlformats.org/officeDocument/2006/relationships" xmlns:m="http://schemas.openxmlformats.org/officeDocument/2006/math" xmlns:v="urn:schemas-microsoft-com:vml" xmlns:wp14="http://schemas.microsoft.com/office/word/2010/wordprocessingDrawing" xmlns:wp="http://schemas.openxmlformats.org/drawingml/2006/wordprocessingDrawing" xmlns:w10="urn:schemas-microsoft-com:office:word" xmlns:w="http://schemas.openxmlformats.org/wordprocessingml/2006/main" xmlns:w14="http://schemas.microsoft.com/office/word/2010/wordml" xmlns:w15="http://schemas.microsoft.com/office/word/2012/wordml" xmlns:w16cid="http://schemas.microsoft.com/office/word/2016/wordml/cid" xmlns:w16se="http://schemas.microsoft.com/office/word/2015/wordml/symex" xmlns:wpg="http://schemas.microsoft.com/office/word/2010/wordprocessingGroup" xmlns:wpi="http://schemas.microsoft.com/office/word/2010/wordprocessingInk" xmlns:wne="http://schemas.microsoft.com/office/word/2006/wordml" xmlns:wps="http://schemas.microsoft.com/office/word/2010/wordprocessingShape" mc:Ignorable="w14 w15 w16se w16cid wp14">
+  <w:abstractNum w:abstractNumId="0" w15:restartNumberingAfterBreak="0">
+    <w:nsid w:val="09C20486"/>
+    <w:multiLevelType w:val="hybridMultilevel"/>
+    <w:tmpl w:val="7EE6A9C2"/>
+    <w:lvl w:ilvl="0" w:tplc="08090001">
+      <w:start w:val="1"/>
+      <w:numFmt w:val="bullet"/>
+      <w:lvlText w:val=""/>
+      <w:lvlJc w:val="left"/>
+      <w:pPr>
+        <w:ind w:left="360" w:hanging="360"/>
+      </w:pPr>
+      <w:rPr>
+        <w:rFonts w:ascii="Symbol" w:hAnsi="Symbol" w:hint="default"/>
+      </w:rPr>
+    </w:lvl>
+    <w:lvl w:ilvl="1" w:tplc="08090003">
+      <w:start w:val="1"/>
+      <w:numFmt w:val="bullet"/>
+      <w:lvlText w:val="o"/>
+      <w:lvlJc w:val="left"/>
+      <w:pPr>
+        <w:ind w:left="1080" w:hanging="360"/>
+      </w:pPr>
+      <w:rPr>
+        <w:rFonts w:ascii="Courier New" w:hAnsi="Courier New" w:cs="Courier New" w:hint="default"/>
+      </w:rPr>
+    </w:lvl>
+    <w:lvl w:ilvl="2" w:tplc="08090005">
+      <w:start w:val="1"/>
+      <w:numFmt w:val="bullet"/>
+      <w:lvlText w:val=""/>
+      <w:lvlJc w:val="left"/>
+      <w:pPr>
+        <w:ind w:left="1800" w:hanging="360"/>
+      </w:pPr>
+      <w:rPr>
+        <w:rFonts w:ascii="Wingdings" w:hAnsi="Wingdings" w:hint="default"/>
+      </w:rPr>
+    </w:lvl>
+    <w:lvl w:ilvl="3" w:tplc="08090001">
+      <w:start w:val="1"/>
+      <w:numFmt w:val="bullet"/>
+      <w:lvlText w:val=""/>
+      <w:lvlJc w:val="left"/>
+      <w:pPr>
+        <w:ind w:left="2520" w:hanging="360"/>
+      </w:pPr>
+      <w:rPr>
+        <w:rFonts w:ascii="Symbol" w:hAnsi="Symbol" w:hint="default"/>
+      </w:rPr>
+    </w:lvl>
+    <w:lvl w:ilvl="4" w:tplc="08090003">
+      <w:start w:val="1"/>
+      <w:numFmt w:val="bullet"/>
+      <w:lvlText w:val="o"/>
+      <w:lvlJc w:val="left"/>
+      <w:pPr>
+        <w:ind w:left="3240" w:hanging="360"/>
+      </w:pPr>
+      <w:rPr>
+        <w:rFonts w:ascii="Courier New" w:hAnsi="Courier New" w:cs="Courier New" w:hint="default"/>
+      </w:rPr>
+    </w:lvl>
+    <w:lvl w:ilvl="5" w:tplc="08090005" w:tentative="1">
+      <w:start w:val="1"/>
+      <w:numFmt w:val="bullet"/>
+      <w:lvlText w:val=""/>
+      <w:lvlJc w:val="left"/>
+      <w:pPr>
+        <w:ind w:left="3960" w:hanging="360"/>
+      </w:pPr>
+      <w:rPr>
+        <w:rFonts w:ascii="Wingdings" w:hAnsi="Wingdings" w:hint="default"/>
+      </w:rPr>
+    </w:lvl>
+    <w:lvl w:ilvl="6" w:tplc="08090001" w:tentative="1">
+      <w:start w:val="1"/>
+      <w:numFmt w:val="bullet"/>
+      <w:lvlText w:val=""/>
+      <w:lvlJc w:val="left"/>
+      <w:pPr>
+        <w:ind w:left="4680" w:hanging="360"/>
+      </w:pPr>
+      <w:rPr>
+        <w:rFonts w:ascii="Symbol" w:hAnsi="Symbol" w:hint="default"/>
+      </w:rPr>
+    </w:lvl>
+    <w:lvl w:ilvl="7" w:tplc="08090003" w:tentative="1">
+      <w:start w:val="1"/>
+      <w:numFmt w:val="bullet"/>
+      <w:lvlText w:val="o"/>
+      <w:lvlJc w:val="left"/>
+      <w:pPr>
+        <w:ind w:left="5400" w:hanging="360"/>
+      </w:pPr>
+      <w:rPr>
+        <w:rFonts w:ascii="Courier New" w:hAnsi="Courier New" w:cs="Courier New" w:hint="default"/>
+      </w:rPr>
+    </w:lvl>
+    <w:lvl w:ilvl="8" w:tplc="08090005" w:tentative="1">
+      <w:start w:val="1"/>
+      <w:numFmt w:val="bullet"/>
+      <w:lvlText w:val=""/>
+      <w:lvlJc w:val="left"/>
+      <w:pPr>
+        <w:ind w:left="6120" w:hanging="360"/>
+      </w:pPr>
+      <w:rPr>
+        <w:rFonts w:ascii="Wingdings" w:hAnsi="Wingdings" w:hint="default"/>
+      </w:rPr>
+    </w:lvl>
+  </w:abstractNum>
+  <w:abstractNum w:abstractNumId="1" w15:restartNumberingAfterBreak="0">
+    <w:nsid w:val="39A82929"/>
+    <w:multiLevelType w:val="hybridMultilevel"/>
+    <w:tmpl w:val="B4DE33DE"/>
+    <w:lvl w:ilvl="0" w:tplc="0809000F">
+      <w:start w:val="1"/>
+      <w:numFmt w:val="decimal"/>
+      <w:lvlText w:val="%1."/>
+      <w:lvlJc w:val="left"/>
+      <w:pPr>
+        <w:ind w:left="720" w:hanging="360"/>
+      </w:pPr>
+      <w:rPr>
+        <w:rFonts w:hint="default"/>
+      </w:rPr>
+    </w:lvl>
+    <w:lvl w:ilvl="1" w:tplc="08090019" w:tentative="1">
+      <w:start w:val="1"/>
+      <w:numFmt w:val="lowerLetter"/>
+      <w:lvlText w:val="%2."/>
+      <w:lvlJc w:val="left"/>
+      <w:pPr>
+        <w:ind w:left="1440" w:hanging="360"/>
+      </w:pPr>
+    </w:lvl>
+    <w:lvl w:ilvl="2" w:tplc="0809001B" w:tentative="1">
+      <w:start w:val="1"/>
+      <w:numFmt w:val="lowerRoman"/>
+      <w:lvlText w:val="%3."/>
+      <w:lvlJc w:val="right"/>
+      <w:pPr>
+        <w:ind w:left="2160" w:hanging="180"/>
+      </w:pPr>
+    </w:lvl>
+    <w:lvl w:ilvl="3" w:tplc="0809000F" w:tentative="1">
+      <w:start w:val="1"/>
+      <w:numFmt w:val="decimal"/>
+      <w:lvlText w:val="%4."/>
+      <w:lvlJc w:val="left"/>
+      <w:pPr>
+        <w:ind w:left="2880" w:hanging="360"/>
+      </w:pPr>
+    </w:lvl>
+    <w:lvl w:ilvl="4" w:tplc="08090019" w:tentative="1">
+      <w:start w:val="1"/>
+      <w:numFmt w:val="lowerLetter"/>
+      <w:lvlText w:val="%5."/>
+      <w:lvlJc w:val="left"/>
+      <w:pPr>
+        <w:ind w:left="3600" w:hanging="360"/>
+      </w:pPr>
+    </w:lvl>
+    <w:lvl w:ilvl="5" w:tplc="0809001B" w:tentative="1">
+      <w:start w:val="1"/>
+      <w:numFmt w:val="lowerRoman"/>
+      <w:lvlText w:val="%6."/>
+      <w:lvlJc w:val="right"/>
+      <w:pPr>
+        <w:ind w:left="4320" w:hanging="180"/>
+      </w:pPr>
+    </w:lvl>
+    <w:lvl w:ilvl="6" w:tplc="0809000F" w:tentative="1">
+      <w:start w:val="1"/>
+      <w:numFmt w:val="decimal"/>
+      <w:lvlText w:val="%7."/>
+      <w:lvlJc w:val="left"/>
+      <w:pPr>
+        <w:ind w:left="5040" w:hanging="360"/>
+      </w:pPr>
+    </w:lvl>
+    <w:lvl w:ilvl="7" w:tplc="08090019" w:tentative="1">
+      <w:start w:val="1"/>
+      <w:numFmt w:val="lowerLetter"/>
+      <w:lvlText w:val="%8."/>
+      <w:lvlJc w:val="left"/>
+      <w:pPr>
+        <w:ind w:left="5760" w:hanging="360"/>
+      </w:pPr>
+    </w:lvl>
+    <w:lvl w:ilvl="8" w:tplc="0809001B" w:tentative="1">
+      <w:start w:val="1"/>
+      <w:numFmt w:val="lowerRoman"/>
+      <w:lvlText w:val="%9."/>
+      <w:lvlJc w:val="right"/>
+      <w:pPr>
+        <w:ind w:left="6480" w:hanging="180"/>
+      </w:pPr>
+    </w:lvl>
+  </w:abstractNum>
+  <w:abstractNum w:abstractNumId="2" w15:restartNumberingAfterBreak="0">
+    <w:nsid w:val="3E4B7378"/>
+    <w:multiLevelType w:val="hybridMultilevel"/>
+    <w:tmpl w:val="456E21DC"/>
+    <w:lvl w:ilvl="0" w:tplc="08090001">
+      <w:start w:val="1"/>
+      <w:numFmt w:val="bullet"/>
+      <w:lvlText w:val=""/>
+      <w:lvlJc w:val="left"/>
+      <w:pPr>
+        <w:ind w:left="720" w:hanging="360"/>
+      </w:pPr>
+      <w:rPr>
+        <w:rFonts w:ascii="Symbol" w:hAnsi="Symbol" w:hint="default"/>
+      </w:rPr>
+    </w:lvl>
+    <w:lvl w:ilvl="1" w:tplc="08090003" w:tentative="1">
+      <w:start w:val="1"/>
+      <w:numFmt w:val="bullet"/>
+      <w:lvlText w:val="o"/>
+      <w:lvlJc w:val="left"/>
+      <w:pPr>
+        <w:ind w:left="1440" w:hanging="360"/>
+      </w:pPr>
+      <w:rPr>
+        <w:rFonts w:ascii="Courier New" w:hAnsi="Courier New" w:cs="Courier New" w:hint="default"/>
+      </w:rPr>
+    </w:lvl>
+    <w:lvl w:ilvl="2" w:tplc="08090005" w:tentative="1">
+      <w:start w:val="1"/>
+      <w:numFmt w:val="bullet"/>
+      <w:lvlText w:val=""/>
+      <w:lvlJc w:val="left"/>
+      <w:pPr>
+        <w:ind w:left="2160" w:hanging="360"/>
+      </w:pPr>
+      <w:rPr>
+        <w:rFonts w:ascii="Wingdings" w:hAnsi="Wingdings" w:hint="default"/>
+      </w:rPr>
+    </w:lvl>
+    <w:lvl w:ilvl="3" w:tplc="08090001" w:tentative="1">
+      <w:start w:val="1"/>
+      <w:numFmt w:val="bullet"/>
+      <w:lvlText w:val=""/>
+      <w:lvlJc w:val="left"/>
+      <w:pPr>
+        <w:ind w:left="2880" w:hanging="360"/>
+      </w:pPr>
+      <w:rPr>
+        <w:rFonts w:ascii="Symbol" w:hAnsi="Symbol" w:hint="default"/>
+      </w:rPr>
+    </w:lvl>
+    <w:lvl w:ilvl="4" w:tplc="08090003" w:tentative="1">
+      <w:start w:val="1"/>
+      <w:numFmt w:val="bullet"/>
+      <w:lvlText w:val="o"/>
+      <w:lvlJc w:val="left"/>
+      <w:pPr>
+        <w:ind w:left="3600" w:hanging="360"/>
+      </w:pPr>
+      <w:rPr>
+        <w:rFonts w:ascii="Courier New" w:hAnsi="Courier New" w:cs="Courier New" w:hint="default"/>
+      </w:rPr>
+    </w:lvl>
+    <w:lvl w:ilvl="5" w:tplc="08090005" w:tentative="1">
+      <w:start w:val="1"/>
+      <w:numFmt w:val="bullet"/>
+      <w:lvlText w:val=""/>
+      <w:lvlJc w:val="left"/>
+      <w:pPr>
+        <w:ind w:left="4320" w:hanging="360"/>
+      </w:pPr>
+      <w:rPr>
+        <w:rFonts w:ascii="Wingdings" w:hAnsi="Wingdings" w:hint="default"/>
+      </w:rPr>
+    </w:lvl>
+    <w:lvl w:ilvl="6" w:tplc="08090001" w:tentative="1">
+      <w:start w:val="1"/>
+      <w:numFmt w:val="bullet"/>
+      <w:lvlText w:val=""/>
+      <w:lvlJc w:val="left"/>
+      <w:pPr>
+        <w:ind w:left="5040" w:hanging="360"/>
+      </w:pPr>
+      <w:rPr>
+        <w:rFonts w:ascii="Symbol" w:hAnsi="Symbol" w:hint="default"/>
+      </w:rPr>
+    </w:lvl>
+    <w:lvl w:ilvl="7" w:tplc="08090003" w:tentative="1">
+      <w:start w:val="1"/>
+      <w:numFmt w:val="bullet"/>
+      <w:lvlText w:val="o"/>
+      <w:lvlJc w:val="left"/>
+      <w:pPr>
+        <w:ind w:left="5760" w:hanging="360"/>
+      </w:pPr>
+      <w:rPr>
+        <w:rFonts w:ascii="Courier New" w:hAnsi="Courier New" w:cs="Courier New" w:hint="default"/>
+      </w:rPr>
+    </w:lvl>
+    <w:lvl w:ilvl="8" w:tplc="08090005" w:tentative="1">
+      <w:start w:val="1"/>
+      <w:numFmt w:val="bullet"/>
+      <w:lvlText w:val=""/>
+      <w:lvlJc w:val="left"/>
+      <w:pPr>
+        <w:ind w:left="6480" w:hanging="360"/>
+      </w:pPr>
+      <w:rPr>
+        <w:rFonts w:ascii="Wingdings" w:hAnsi="Wingdings" w:hint="default"/>
+      </w:rPr>
+    </w:lvl>
+  </w:abstractNum>
+  <w:abstractNum w:abstractNumId="3" w15:restartNumberingAfterBreak="0">
+    <w:nsid w:val="6EDA73C1"/>
+    <w:multiLevelType w:val="hybridMultilevel"/>
+    <w:tmpl w:val="E1D683E2"/>
+    <w:lvl w:ilvl="0" w:tplc="08090001">
+      <w:start w:val="1"/>
+      <w:numFmt w:val="bullet"/>
+      <w:lvlText w:val=""/>
+      <w:lvlJc w:val="left"/>
+      <w:pPr>
+        <w:ind w:left="720" w:hanging="360"/>
+      </w:pPr>
+      <w:rPr>
+        <w:rFonts w:ascii="Symbol" w:hAnsi="Symbol" w:hint="default"/>
+      </w:rPr>
+    </w:lvl>
+    <w:lvl w:ilvl="1" w:tplc="08090003">
+      <w:start w:val="1"/>
+      <w:numFmt w:val="bullet"/>
+      <w:lvlText w:val="o"/>
+      <w:lvlJc w:val="left"/>
+      <w:pPr>
+        <w:ind w:left="1440" w:hanging="360"/>
+      </w:pPr>
+      <w:rPr>
+        <w:rFonts w:ascii="Courier New" w:hAnsi="Courier New" w:cs="Courier New" w:hint="default"/>
+      </w:rPr>
+    </w:lvl>
+    <w:lvl w:ilvl="2" w:tplc="08090005" w:tentative="1">
+      <w:start w:val="1"/>
+      <w:numFmt w:val="bullet"/>
+      <w:lvlText w:val=""/>
+      <w:lvlJc w:val="left"/>
+      <w:pPr>
+        <w:ind w:left="2160" w:hanging="360"/>
+      </w:pPr>
+      <w:rPr>
+        <w:rFonts w:ascii="Wingdings" w:hAnsi="Wingdings" w:hint="default"/>
+      </w:rPr>
+    </w:lvl>
+    <w:lvl w:ilvl="3" w:tplc="08090001" w:tentative="1">
+      <w:start w:val="1"/>
+      <w:numFmt w:val="bullet"/>
+      <w:lvlText w:val=""/>
+      <w:lvlJc w:val="left"/>
+      <w:pPr>
+        <w:ind w:left="2880" w:hanging="360"/>
+      </w:pPr>
+      <w:rPr>
+        <w:rFonts w:ascii="Symbol" w:hAnsi="Symbol" w:hint="default"/>
+      </w:rPr>
+    </w:lvl>
+    <w:lvl w:ilvl="4" w:tplc="08090003" w:tentative="1">
+      <w:start w:val="1"/>
+      <w:numFmt w:val="bullet"/>
+      <w:lvlText w:val="o"/>
+      <w:lvlJc w:val="left"/>
+      <w:pPr>
+        <w:ind w:left="3600" w:hanging="360"/>
+      </w:pPr>
+      <w:rPr>
+        <w:rFonts w:ascii="Courier New" w:hAnsi="Courier New" w:cs="Courier New" w:hint="default"/>
+      </w:rPr>
+    </w:lvl>
+    <w:lvl w:ilvl="5" w:tplc="08090005" w:tentative="1">
+      <w:start w:val="1"/>
+      <w:numFmt w:val="bullet"/>
+      <w:lvlText w:val=""/>
+      <w:lvlJc w:val="left"/>
+      <w:pPr>
+        <w:ind w:left="4320" w:hanging="360"/>
+      </w:pPr>
+      <w:rPr>
+        <w:rFonts w:ascii="Wingdings" w:hAnsi="Wingdings" w:hint="default"/>
+      </w:rPr>
+    </w:lvl>
+    <w:lvl w:ilvl="6" w:tplc="08090001" w:tentative="1">
+      <w:start w:val="1"/>
+      <w:numFmt w:val="bullet"/>
+      <w:lvlText w:val=""/>
+      <w:lvlJc w:val="left"/>
+      <w:pPr>
+        <w:ind w:left="5040" w:hanging="360"/>
+      </w:pPr>
+      <w:rPr>
+        <w:rFonts w:ascii="Symbol" w:hAnsi="Symbol" w:hint="default"/>
+      </w:rPr>
+    </w:lvl>
+    <w:lvl w:ilvl="7" w:tplc="08090003" w:tentative="1">
+      <w:start w:val="1"/>
+      <w:numFmt w:val="bullet"/>
+      <w:lvlText w:val="o"/>
+      <w:lvlJc w:val="left"/>
+      <w:pPr>
+        <w:ind w:left="5760" w:hanging="360"/>
+      </w:pPr>
+      <w:rPr>
+        <w:rFonts w:ascii="Courier New" w:hAnsi="Courier New" w:cs="Courier New" w:hint="default"/>
+      </w:rPr>
+    </w:lvl>
+    <w:lvl w:ilvl="8" w:tplc="08090005" w:tentative="1">
+      <w:start w:val="1"/>
+      <w:numFmt w:val="bullet"/>
+      <w:lvlText w:val=""/>
+      <w:lvlJc w:val="left"/>
+      <w:pPr>
+        <w:ind w:left="6480" w:hanging="360"/>
+      </w:pPr>
+      <w:rPr>
+        <w:rFonts w:ascii="Wingdings" w:hAnsi="Wingdings" w:hint="default"/>
+      </w:rPr>
+    </w:lvl>
+  </w:abstractNum>
+  <w:num w:numId="1">
+    <w:abstractNumId w:val="0"/>
+  </w:num>
+  <w:num w:numId="2">
+    <w:abstractNumId w:val="3"/>
+  </w:num>
+  <w:num w:numId="3">
+    <w:abstractNumId w:val="2"/>
+  </w:num>
+  <w:num w:numId="4">
+    <w:abstractNumId w:val="1"/>
+  </w:num>
+</w:numbering>
 </file>
 
 <file path=word/styles.xml><?xml version="1.0" encoding="utf-8"?>
@@ -504,6 +2693,7 @@
     <w:lsdException w:name="HTML Sample" w:semiHidden="1" w:unhideWhenUsed="1"/>
     <w:lsdException w:name="HTML Typewriter" w:semiHidden="1" w:unhideWhenUsed="1"/>
     <w:lsdException w:name="HTML Variable" w:semiHidden="1" w:unhideWhenUsed="1"/>
+    <w:lsdException w:name="Normal Table" w:semiHidden="1" w:unhideWhenUsed="1"/>
     <w:lsdException w:name="annotation subject" w:semiHidden="1" w:unhideWhenUsed="1"/>
     <w:lsdException w:name="No List" w:semiHidden="1" w:unhideWhenUsed="1"/>
     <w:lsdException w:name="Outline List 1" w:semiHidden="1" w:unhideWhenUsed="1"/>
@@ -550,8 +2740,10 @@
     <w:lsdException w:name="Table Subtle 2" w:semiHidden="1" w:unhideWhenUsed="1"/>
     <w:lsdException w:name="Table Web 1" w:semiHidden="1" w:unhideWhenUsed="1"/>
     <w:lsdException w:name="Table Web 2" w:semiHidden="1" w:unhideWhenUsed="1"/>
+    <w:lsdException w:name="Table Web 3" w:semiHidden="1" w:unhideWhenUsed="1"/>
     <w:lsdException w:name="Balloon Text" w:semiHidden="1" w:unhideWhenUsed="1"/>
     <w:lsdException w:name="Table Grid" w:uiPriority="39"/>
+    <w:lsdException w:name="Table Theme" w:semiHidden="1" w:unhideWhenUsed="1"/>
     <w:lsdException w:name="Placeholder Text" w:semiHidden="1"/>
     <w:lsdException w:name="No Spacing" w:uiPriority="1" w:qFormat="1"/>
     <w:lsdException w:name="Light Shading" w:uiPriority="60"/>
@@ -776,6 +2968,11 @@
   <w:style w:type="paragraph" w:default="1" w:styleId="Normal">
     <w:name w:val="Normal"/>
     <w:qFormat/>
+    <w:rsid w:val="00347845"/>
+    <w:rPr>
+      <w:rFonts w:ascii="Bahnschrift Light" w:hAnsi="Bahnschrift Light"/>
+      <w:sz w:val="32"/>
+    </w:rPr>
   </w:style>
   <w:style w:type="paragraph" w:styleId="Heading1">
     <w:name w:val="heading 1"/>
@@ -794,7 +2991,6 @@
     <w:rPr>
       <w:rFonts w:asciiTheme="majorHAnsi" w:eastAsiaTheme="majorEastAsia" w:hAnsiTheme="majorHAnsi" w:cstheme="majorBidi"/>
       <w:color w:val="2F5496" w:themeColor="accent1" w:themeShade="BF"/>
-      <w:sz w:val="32"/>
       <w:szCs w:val="32"/>
     </w:rPr>
   </w:style>
@@ -840,6 +3036,28 @@
       <w:color w:val="1F3763" w:themeColor="accent1" w:themeShade="7F"/>
       <w:sz w:val="24"/>
       <w:szCs w:val="24"/>
+    </w:rPr>
+  </w:style>
+  <w:style w:type="paragraph" w:styleId="Heading4">
+    <w:name w:val="heading 4"/>
+    <w:basedOn w:val="Normal"/>
+    <w:next w:val="Normal"/>
+    <w:link w:val="Heading4Char"/>
+    <w:uiPriority w:val="9"/>
+    <w:unhideWhenUsed/>
+    <w:qFormat/>
+    <w:rsid w:val="007D61AF"/>
+    <w:pPr>
+      <w:keepNext/>
+      <w:keepLines/>
+      <w:spacing w:before="40" w:after="0"/>
+      <w:outlineLvl w:val="3"/>
+    </w:pPr>
+    <w:rPr>
+      <w:rFonts w:asciiTheme="majorHAnsi" w:eastAsiaTheme="majorEastAsia" w:hAnsiTheme="majorHAnsi" w:cstheme="majorBidi"/>
+      <w:i/>
+      <w:iCs/>
+      <w:color w:val="2F5496" w:themeColor="accent1" w:themeShade="BF"/>
     </w:rPr>
   </w:style>
   <w:style w:type="character" w:default="1" w:styleId="DefaultParagraphFont">
@@ -913,9 +3131,10 @@
     <w:basedOn w:val="Heading3"/>
     <w:link w:val="BahnH3Char"/>
     <w:qFormat/>
-    <w:rsid w:val="00F823CF"/>
+    <w:rsid w:val="004A46A2"/>
     <w:rPr>
       <w:rFonts w:ascii="Bahnschrift Light" w:hAnsi="Bahnschrift Light"/>
+      <w:sz w:val="32"/>
     </w:rPr>
   </w:style>
   <w:style w:type="paragraph" w:customStyle="1" w:styleId="BahnH2">
@@ -933,11 +3152,11 @@
     <w:name w:val="Bahn H 3 Char"/>
     <w:basedOn w:val="Heading3Char"/>
     <w:link w:val="BahnH3"/>
-    <w:rsid w:val="00F823CF"/>
+    <w:rsid w:val="004A46A2"/>
     <w:rPr>
       <w:rFonts w:ascii="Bahnschrift Light" w:eastAsiaTheme="majorEastAsia" w:hAnsi="Bahnschrift Light" w:cstheme="majorBidi"/>
       <w:color w:val="1F3763" w:themeColor="accent1" w:themeShade="7F"/>
-      <w:sz w:val="24"/>
+      <w:sz w:val="32"/>
       <w:szCs w:val="24"/>
     </w:rPr>
   </w:style>
@@ -986,6 +3205,187 @@
       <w:i/>
       <w:iCs/>
       <w:color w:val="4472C4" w:themeColor="accent1"/>
+    </w:rPr>
+  </w:style>
+  <w:style w:type="paragraph" w:styleId="ListParagraph">
+    <w:name w:val="List Paragraph"/>
+    <w:basedOn w:val="Normal"/>
+    <w:uiPriority w:val="34"/>
+    <w:qFormat/>
+    <w:rsid w:val="00D65D2A"/>
+    <w:pPr>
+      <w:ind w:left="720"/>
+      <w:contextualSpacing/>
+    </w:pPr>
+  </w:style>
+  <w:style w:type="paragraph" w:styleId="TOCHeading">
+    <w:name w:val="TOC Heading"/>
+    <w:basedOn w:val="Heading1"/>
+    <w:next w:val="Normal"/>
+    <w:uiPriority w:val="39"/>
+    <w:unhideWhenUsed/>
+    <w:qFormat/>
+    <w:rsid w:val="00B21CFE"/>
+    <w:pPr>
+      <w:outlineLvl w:val="9"/>
+    </w:pPr>
+    <w:rPr>
+      <w:lang w:val="en-US"/>
+    </w:rPr>
+  </w:style>
+  <w:style w:type="paragraph" w:styleId="TOC1">
+    <w:name w:val="toc 1"/>
+    <w:basedOn w:val="Normal"/>
+    <w:next w:val="Normal"/>
+    <w:autoRedefine/>
+    <w:uiPriority w:val="39"/>
+    <w:unhideWhenUsed/>
+    <w:rsid w:val="00B21CFE"/>
+    <w:pPr>
+      <w:spacing w:after="100"/>
+    </w:pPr>
+  </w:style>
+  <w:style w:type="paragraph" w:styleId="TOC2">
+    <w:name w:val="toc 2"/>
+    <w:basedOn w:val="Normal"/>
+    <w:next w:val="Normal"/>
+    <w:autoRedefine/>
+    <w:uiPriority w:val="39"/>
+    <w:unhideWhenUsed/>
+    <w:rsid w:val="00B21CFE"/>
+    <w:pPr>
+      <w:spacing w:after="100"/>
+      <w:ind w:left="220"/>
+    </w:pPr>
+  </w:style>
+  <w:style w:type="paragraph" w:styleId="TOC3">
+    <w:name w:val="toc 3"/>
+    <w:basedOn w:val="Normal"/>
+    <w:next w:val="Normal"/>
+    <w:autoRedefine/>
+    <w:uiPriority w:val="39"/>
+    <w:unhideWhenUsed/>
+    <w:rsid w:val="00B21CFE"/>
+    <w:pPr>
+      <w:spacing w:after="100"/>
+      <w:ind w:left="440"/>
+    </w:pPr>
+  </w:style>
+  <w:style w:type="character" w:styleId="Hyperlink">
+    <w:name w:val="Hyperlink"/>
+    <w:basedOn w:val="DefaultParagraphFont"/>
+    <w:uiPriority w:val="99"/>
+    <w:unhideWhenUsed/>
+    <w:rsid w:val="00B21CFE"/>
+    <w:rPr>
+      <w:color w:val="0563C1" w:themeColor="hyperlink"/>
+      <w:u w:val="single"/>
+    </w:rPr>
+  </w:style>
+  <w:style w:type="character" w:styleId="IntenseEmphasis">
+    <w:name w:val="Intense Emphasis"/>
+    <w:basedOn w:val="DefaultParagraphFont"/>
+    <w:uiPriority w:val="21"/>
+    <w:qFormat/>
+    <w:rsid w:val="007D61AF"/>
+    <w:rPr>
+      <w:i/>
+      <w:iCs/>
+      <w:color w:val="4472C4" w:themeColor="accent1"/>
+    </w:rPr>
+  </w:style>
+  <w:style w:type="character" w:customStyle="1" w:styleId="Heading4Char">
+    <w:name w:val="Heading 4 Char"/>
+    <w:basedOn w:val="DefaultParagraphFont"/>
+    <w:link w:val="Heading4"/>
+    <w:uiPriority w:val="9"/>
+    <w:rsid w:val="007D61AF"/>
+    <w:rPr>
+      <w:rFonts w:asciiTheme="majorHAnsi" w:eastAsiaTheme="majorEastAsia" w:hAnsiTheme="majorHAnsi" w:cstheme="majorBidi"/>
+      <w:i/>
+      <w:iCs/>
+      <w:color w:val="2F5496" w:themeColor="accent1" w:themeShade="BF"/>
+    </w:rPr>
+  </w:style>
+  <w:style w:type="table" w:styleId="TableGrid">
+    <w:name w:val="Table Grid"/>
+    <w:basedOn w:val="TableNormal"/>
+    <w:uiPriority w:val="39"/>
+    <w:rsid w:val="003D2EE1"/>
+    <w:pPr>
+      <w:spacing w:after="0" w:line="240" w:lineRule="auto"/>
+    </w:pPr>
+    <w:tblPr>
+      <w:tblBorders>
+        <w:top w:val="single" w:sz="4" w:space="0" w:color="auto"/>
+        <w:left w:val="single" w:sz="4" w:space="0" w:color="auto"/>
+        <w:bottom w:val="single" w:sz="4" w:space="0" w:color="auto"/>
+        <w:right w:val="single" w:sz="4" w:space="0" w:color="auto"/>
+        <w:insideH w:val="single" w:sz="4" w:space="0" w:color="auto"/>
+        <w:insideV w:val="single" w:sz="4" w:space="0" w:color="auto"/>
+      </w:tblBorders>
+    </w:tblPr>
+  </w:style>
+  <w:style w:type="paragraph" w:styleId="Header">
+    <w:name w:val="header"/>
+    <w:basedOn w:val="Normal"/>
+    <w:link w:val="HeaderChar"/>
+    <w:uiPriority w:val="99"/>
+    <w:unhideWhenUsed/>
+    <w:rsid w:val="00BB30F8"/>
+    <w:pPr>
+      <w:tabs>
+        <w:tab w:val="center" w:pos="4513"/>
+        <w:tab w:val="right" w:pos="9026"/>
+      </w:tabs>
+      <w:spacing w:after="0" w:line="240" w:lineRule="auto"/>
+    </w:pPr>
+  </w:style>
+  <w:style w:type="character" w:customStyle="1" w:styleId="HeaderChar">
+    <w:name w:val="Header Char"/>
+    <w:basedOn w:val="DefaultParagraphFont"/>
+    <w:link w:val="Header"/>
+    <w:uiPriority w:val="99"/>
+    <w:rsid w:val="00BB30F8"/>
+    <w:rPr>
+      <w:rFonts w:ascii="Bahnschrift Light" w:hAnsi="Bahnschrift Light"/>
+    </w:rPr>
+  </w:style>
+  <w:style w:type="paragraph" w:styleId="Footer">
+    <w:name w:val="footer"/>
+    <w:basedOn w:val="Normal"/>
+    <w:link w:val="FooterChar"/>
+    <w:uiPriority w:val="99"/>
+    <w:unhideWhenUsed/>
+    <w:rsid w:val="00BB30F8"/>
+    <w:pPr>
+      <w:tabs>
+        <w:tab w:val="center" w:pos="4513"/>
+        <w:tab w:val="right" w:pos="9026"/>
+      </w:tabs>
+      <w:spacing w:after="0" w:line="240" w:lineRule="auto"/>
+    </w:pPr>
+  </w:style>
+  <w:style w:type="character" w:customStyle="1" w:styleId="FooterChar">
+    <w:name w:val="Footer Char"/>
+    <w:basedOn w:val="DefaultParagraphFont"/>
+    <w:link w:val="Footer"/>
+    <w:uiPriority w:val="99"/>
+    <w:rsid w:val="00BB30F8"/>
+    <w:rPr>
+      <w:rFonts w:ascii="Bahnschrift Light" w:hAnsi="Bahnschrift Light"/>
+    </w:rPr>
+  </w:style>
+  <w:style w:type="character" w:styleId="UnresolvedMention">
+    <w:name w:val="Unresolved Mention"/>
+    <w:basedOn w:val="DefaultParagraphFont"/>
+    <w:uiPriority w:val="99"/>
+    <w:semiHidden/>
+    <w:unhideWhenUsed/>
+    <w:rsid w:val="00647BEF"/>
+    <w:rPr>
+      <w:color w:val="605E5C"/>
+      <w:shd w:val="clear" w:color="auto" w:fill="E1DFDD"/>
     </w:rPr>
   </w:style>
 </w:styles>
@@ -1284,4 +3684,16 @@
     </a:ext>
   </a:extLst>
 </a:theme>
+</file>
+
+<file path=customXml/item1.xml><?xml version="1.0" encoding="utf-8"?>
+<b:Sources xmlns:b="http://schemas.openxmlformats.org/officeDocument/2006/bibliography" xmlns="http://schemas.openxmlformats.org/officeDocument/2006/bibliography" SelectedStyle="\APASixthEditionOfficeOnline.xsl" StyleName="APA" Version="6"/>
+</file>
+
+<file path=customXml/itemProps1.xml><?xml version="1.0" encoding="utf-8"?>
+<ds:datastoreItem xmlns:ds="http://schemas.openxmlformats.org/officeDocument/2006/customXml" ds:itemID="{1C4AACE9-A65A-4DE4-B110-B4DF12147542}">
+  <ds:schemaRefs>
+    <ds:schemaRef ds:uri="http://schemas.openxmlformats.org/officeDocument/2006/bibliography"/>
+  </ds:schemaRefs>
+</ds:datastoreItem>
 </file>
</xml_diff>